<commit_message>
html5 new features & forms
</commit_message>
<xml_diff>
--- a/MEAN Stack Notes.docx
+++ b/MEAN Stack Notes.docx
@@ -6672,7 +6672,7 @@
           <v:shape id="_x0000_i1025" type="#_x0000_t75" style="width:451pt;height:297.2pt" o:ole="">
             <v:imagedata r:id="rId52" o:title=""/>
           </v:shape>
-          <o:OLEObject Type="Embed" ProgID="PBrush" ShapeID="_x0000_i1025" DrawAspect="Content" ObjectID="_1707132607" r:id="rId53"/>
+          <o:OLEObject Type="Embed" ProgID="PBrush" ShapeID="_x0000_i1025" DrawAspect="Content" ObjectID="_1707209186" r:id="rId53"/>
         </w:object>
       </w:r>
     </w:p>
@@ -8304,6 +8304,2514 @@
           <w:szCs w:val="24"/>
         </w:rPr>
       </w:pPr>
+      <w:r>
+        <w:rPr>
+          <w:sz w:val="24"/>
+          <w:szCs w:val="24"/>
+          <w:highlight w:val="yellow"/>
+        </w:rPr>
+        <w:t>container tags</w:t>
+      </w:r>
+    </w:p>
+    <w:p>
+      <w:pPr>
+        <w:rPr>
+          <w:sz w:val="24"/>
+          <w:szCs w:val="24"/>
+        </w:rPr>
+      </w:pPr>
+      <w:r>
+        <w:rPr>
+          <w:sz w:val="24"/>
+          <w:szCs w:val="24"/>
+        </w:rPr>
+        <w:t>These tags can include other html elements, by default html gives you body tags which is a container tag, along with that HTML gives you &lt;div&gt; tag that can include other html elements.</w:t>
+      </w:r>
+    </w:p>
+    <w:p>
+      <w:pPr>
+        <w:rPr>
+          <w:sz w:val="24"/>
+          <w:szCs w:val="24"/>
+        </w:rPr>
+      </w:pPr>
+      <w:r>
+        <w:rPr>
+          <w:sz w:val="24"/>
+          <w:szCs w:val="24"/>
+        </w:rPr>
+        <w:t>Till HTML4 we had only &lt;div&gt; but HTML5 onwards more container tags were released which can be used to provide in a specific layout, like &lt;header&gt;, &lt;footer&gt;, &lt;article&gt;, &lt;nav&gt;, &lt;section&gt;, &lt;aside&gt;, all these have the same behaviour of &lt;div&gt; but they can categorise the HTML document to create a layout.</w:t>
+      </w:r>
+    </w:p>
+    <w:p>
+      <w:pPr>
+        <w:rPr>
+          <w:sz w:val="24"/>
+          <w:szCs w:val="24"/>
+        </w:rPr>
+      </w:pPr>
+      <w:r>
+        <w:rPr>
+          <w:sz w:val="24"/>
+          <w:szCs w:val="24"/>
+          <w:highlight w:val="yellow"/>
+        </w:rPr>
+        <w:t>Note:</w:t>
+      </w:r>
+      <w:r>
+        <w:rPr>
+          <w:sz w:val="24"/>
+          <w:szCs w:val="24"/>
+        </w:rPr>
+        <w:t xml:space="preserve"> These tags would create a layout only when you apply CSS, else they all would be in a default position where you keep in the HTML document</w:t>
+      </w:r>
+      <w:r>
+        <w:rPr>
+          <w:sz w:val="24"/>
+          <w:szCs w:val="24"/>
+        </w:rPr>
+        <w:t>.</w:t>
+      </w:r>
+    </w:p>
+    <w:p>
+      <w:pPr>
+        <w:rPr>
+          <w:sz w:val="24"/>
+          <w:szCs w:val="24"/>
+        </w:rPr>
+      </w:pPr>
+      <w:r>
+        <w:rPr>
+          <w:noProof/>
+          <w:sz w:val="24"/>
+          <w:szCs w:val="24"/>
+        </w:rPr>
+        <w:lastRenderedPageBreak/>
+        <w:drawing>
+          <wp:inline distT="0" distB="0" distL="0" distR="0" wp14:anchorId="2FC6A11F" wp14:editId="7399890E">
+            <wp:extent cx="5727700" cy="2706370"/>
+            <wp:effectExtent l="0" t="0" r="6350" b="0"/>
+            <wp:docPr id="58" name="Picture 58"/>
+            <wp:cNvGraphicFramePr>
+              <a:graphicFrameLocks xmlns:a="http://schemas.openxmlformats.org/drawingml/2006/main" noChangeAspect="1"/>
+            </wp:cNvGraphicFramePr>
+            <a:graphic xmlns:a="http://schemas.openxmlformats.org/drawingml/2006/main">
+              <a:graphicData uri="http://schemas.openxmlformats.org/drawingml/2006/picture">
+                <pic:pic xmlns:pic="http://schemas.openxmlformats.org/drawingml/2006/picture">
+                  <pic:nvPicPr>
+                    <pic:cNvPr id="0" name="Picture 2"/>
+                    <pic:cNvPicPr>
+                      <a:picLocks noChangeAspect="1" noChangeArrowheads="1"/>
+                    </pic:cNvPicPr>
+                  </pic:nvPicPr>
+                  <pic:blipFill>
+                    <a:blip r:embed="rId65">
+                      <a:extLst>
+                        <a:ext uri="{28A0092B-C50C-407E-A947-70E740481C1C}">
+                          <a14:useLocalDpi xmlns:a14="http://schemas.microsoft.com/office/drawing/2010/main" val="0"/>
+                        </a:ext>
+                      </a:extLst>
+                    </a:blip>
+                    <a:srcRect/>
+                    <a:stretch>
+                      <a:fillRect/>
+                    </a:stretch>
+                  </pic:blipFill>
+                  <pic:spPr bwMode="auto">
+                    <a:xfrm>
+                      <a:off x="0" y="0"/>
+                      <a:ext cx="5727700" cy="2706370"/>
+                    </a:xfrm>
+                    <a:prstGeom prst="rect">
+                      <a:avLst/>
+                    </a:prstGeom>
+                    <a:noFill/>
+                    <a:ln>
+                      <a:noFill/>
+                    </a:ln>
+                  </pic:spPr>
+                </pic:pic>
+              </a:graphicData>
+            </a:graphic>
+          </wp:inline>
+        </w:drawing>
+      </w:r>
+    </w:p>
+    <w:p>
+      <w:pPr>
+        <w:rPr>
+          <w:sz w:val="24"/>
+          <w:szCs w:val="24"/>
+        </w:rPr>
+      </w:pPr>
+      <w:r>
+        <w:rPr>
+          <w:sz w:val="24"/>
+          <w:szCs w:val="24"/>
+        </w:rPr>
+        <w:t>Since &lt;div&gt; doesn’t categorise the layout in the HTML document, HTML5 has released container tags that can be used to layout the document, but they will not have any default position until you apply css</w:t>
+      </w:r>
+    </w:p>
+    <w:p>
+      <w:pPr>
+        <w:rPr>
+          <w:sz w:val="24"/>
+          <w:szCs w:val="24"/>
+        </w:rPr>
+      </w:pPr>
+      <w:r>
+        <w:rPr>
+          <w:noProof/>
+          <w:sz w:val="24"/>
+          <w:szCs w:val="24"/>
+        </w:rPr>
+        <w:drawing>
+          <wp:inline distT="0" distB="0" distL="0" distR="0" wp14:anchorId="722DF050" wp14:editId="4EA0F003">
+            <wp:extent cx="5720715" cy="3006725"/>
+            <wp:effectExtent l="0" t="0" r="0" b="3175"/>
+            <wp:docPr id="59" name="Picture 59"/>
+            <wp:cNvGraphicFramePr>
+              <a:graphicFrameLocks xmlns:a="http://schemas.openxmlformats.org/drawingml/2006/main" noChangeAspect="1"/>
+            </wp:cNvGraphicFramePr>
+            <a:graphic xmlns:a="http://schemas.openxmlformats.org/drawingml/2006/main">
+              <a:graphicData uri="http://schemas.openxmlformats.org/drawingml/2006/picture">
+                <pic:pic xmlns:pic="http://schemas.openxmlformats.org/drawingml/2006/picture">
+                  <pic:nvPicPr>
+                    <pic:cNvPr id="0" name="Picture 3"/>
+                    <pic:cNvPicPr>
+                      <a:picLocks noChangeAspect="1" noChangeArrowheads="1"/>
+                    </pic:cNvPicPr>
+                  </pic:nvPicPr>
+                  <pic:blipFill>
+                    <a:blip r:embed="rId66">
+                      <a:extLst>
+                        <a:ext uri="{28A0092B-C50C-407E-A947-70E740481C1C}">
+                          <a14:useLocalDpi xmlns:a14="http://schemas.microsoft.com/office/drawing/2010/main" val="0"/>
+                        </a:ext>
+                      </a:extLst>
+                    </a:blip>
+                    <a:srcRect/>
+                    <a:stretch>
+                      <a:fillRect/>
+                    </a:stretch>
+                  </pic:blipFill>
+                  <pic:spPr bwMode="auto">
+                    <a:xfrm>
+                      <a:off x="0" y="0"/>
+                      <a:ext cx="5720715" cy="3006725"/>
+                    </a:xfrm>
+                    <a:prstGeom prst="rect">
+                      <a:avLst/>
+                    </a:prstGeom>
+                    <a:noFill/>
+                    <a:ln>
+                      <a:noFill/>
+                    </a:ln>
+                  </pic:spPr>
+                </pic:pic>
+              </a:graphicData>
+            </a:graphic>
+          </wp:inline>
+        </w:drawing>
+      </w:r>
+    </w:p>
+    <w:p>
+      <w:pPr>
+        <w:rPr>
+          <w:sz w:val="24"/>
+          <w:szCs w:val="24"/>
+        </w:rPr>
+      </w:pPr>
+      <w:r>
+        <w:rPr>
+          <w:sz w:val="24"/>
+          <w:szCs w:val="24"/>
+        </w:rPr>
+        <w:t xml:space="preserve">If you apply css to the container tags you can position it wherever you want, HTML doesn’t give any error for it, but you must follow the standard rule that header means it will be always at the top, footer means it will be always at the bottom, </w:t>
+      </w:r>
+    </w:p>
+    <w:p>
+      <w:pPr>
+        <w:rPr>
+          <w:sz w:val="24"/>
+          <w:szCs w:val="24"/>
+        </w:rPr>
+      </w:pPr>
+      <w:r>
+        <w:rPr>
+          <w:sz w:val="24"/>
+          <w:szCs w:val="24"/>
+        </w:rPr>
+        <w:t>Since &lt;div&gt; was the only tag earlier we had it doesn’t give any meaning to the users/developers, but header, footer, nav, aside, article, section, gives the meaning to the developers where they should appear.</w:t>
+      </w:r>
+    </w:p>
+    <w:p>
+      <w:pPr>
+        <w:rPr>
+          <w:sz w:val="24"/>
+          <w:szCs w:val="24"/>
+        </w:rPr>
+      </w:pPr>
+      <w:r>
+        <w:rPr>
+          <w:sz w:val="24"/>
+          <w:szCs w:val="24"/>
+          <w:highlight w:val="yellow"/>
+        </w:rPr>
+        <w:t>day4/ex1.html</w:t>
+      </w:r>
+    </w:p>
+    <w:p>
+      <w:pPr>
+        <w:rPr>
+          <w:sz w:val="24"/>
+          <w:szCs w:val="24"/>
+        </w:rPr>
+      </w:pPr>
+      <w:r>
+        <w:rPr>
+          <w:noProof/>
+          <w:sz w:val="24"/>
+          <w:szCs w:val="24"/>
+        </w:rPr>
+        <w:lastRenderedPageBreak/>
+        <w:drawing>
+          <wp:inline distT="0" distB="0" distL="0" distR="0" wp14:anchorId="357D5AB4" wp14:editId="671BFB40">
+            <wp:extent cx="5727700" cy="3482340"/>
+            <wp:effectExtent l="0" t="0" r="6350" b="3810"/>
+            <wp:docPr id="60" name="Picture 60"/>
+            <wp:cNvGraphicFramePr>
+              <a:graphicFrameLocks xmlns:a="http://schemas.openxmlformats.org/drawingml/2006/main" noChangeAspect="1"/>
+            </wp:cNvGraphicFramePr>
+            <a:graphic xmlns:a="http://schemas.openxmlformats.org/drawingml/2006/main">
+              <a:graphicData uri="http://schemas.openxmlformats.org/drawingml/2006/picture">
+                <pic:pic xmlns:pic="http://schemas.openxmlformats.org/drawingml/2006/picture">
+                  <pic:nvPicPr>
+                    <pic:cNvPr id="0" name="Picture 4"/>
+                    <pic:cNvPicPr>
+                      <a:picLocks noChangeAspect="1" noChangeArrowheads="1"/>
+                    </pic:cNvPicPr>
+                  </pic:nvPicPr>
+                  <pic:blipFill>
+                    <a:blip r:embed="rId67">
+                      <a:extLst>
+                        <a:ext uri="{28A0092B-C50C-407E-A947-70E740481C1C}">
+                          <a14:useLocalDpi xmlns:a14="http://schemas.microsoft.com/office/drawing/2010/main" val="0"/>
+                        </a:ext>
+                      </a:extLst>
+                    </a:blip>
+                    <a:srcRect/>
+                    <a:stretch>
+                      <a:fillRect/>
+                    </a:stretch>
+                  </pic:blipFill>
+                  <pic:spPr bwMode="auto">
+                    <a:xfrm>
+                      <a:off x="0" y="0"/>
+                      <a:ext cx="5727700" cy="3482340"/>
+                    </a:xfrm>
+                    <a:prstGeom prst="rect">
+                      <a:avLst/>
+                    </a:prstGeom>
+                    <a:noFill/>
+                    <a:ln>
+                      <a:noFill/>
+                    </a:ln>
+                  </pic:spPr>
+                </pic:pic>
+              </a:graphicData>
+            </a:graphic>
+          </wp:inline>
+        </w:drawing>
+      </w:r>
+    </w:p>
+    <w:p>
+      <w:pPr>
+        <w:rPr>
+          <w:sz w:val="24"/>
+          <w:szCs w:val="24"/>
+        </w:rPr>
+      </w:pPr>
+      <w:r>
+        <w:rPr>
+          <w:noProof/>
+          <w:sz w:val="24"/>
+          <w:szCs w:val="24"/>
+        </w:rPr>
+        <w:drawing>
+          <wp:inline distT="0" distB="0" distL="0" distR="0" wp14:anchorId="069D0678" wp14:editId="117F2E59">
+            <wp:extent cx="5727700" cy="2421255"/>
+            <wp:effectExtent l="0" t="0" r="6350" b="0"/>
+            <wp:docPr id="61" name="Picture 61"/>
+            <wp:cNvGraphicFramePr>
+              <a:graphicFrameLocks xmlns:a="http://schemas.openxmlformats.org/drawingml/2006/main" noChangeAspect="1"/>
+            </wp:cNvGraphicFramePr>
+            <a:graphic xmlns:a="http://schemas.openxmlformats.org/drawingml/2006/main">
+              <a:graphicData uri="http://schemas.openxmlformats.org/drawingml/2006/picture">
+                <pic:pic xmlns:pic="http://schemas.openxmlformats.org/drawingml/2006/picture">
+                  <pic:nvPicPr>
+                    <pic:cNvPr id="0" name="Picture 5"/>
+                    <pic:cNvPicPr>
+                      <a:picLocks noChangeAspect="1" noChangeArrowheads="1"/>
+                    </pic:cNvPicPr>
+                  </pic:nvPicPr>
+                  <pic:blipFill>
+                    <a:blip r:embed="rId68">
+                      <a:extLst>
+                        <a:ext uri="{28A0092B-C50C-407E-A947-70E740481C1C}">
+                          <a14:useLocalDpi xmlns:a14="http://schemas.microsoft.com/office/drawing/2010/main" val="0"/>
+                        </a:ext>
+                      </a:extLst>
+                    </a:blip>
+                    <a:srcRect/>
+                    <a:stretch>
+                      <a:fillRect/>
+                    </a:stretch>
+                  </pic:blipFill>
+                  <pic:spPr bwMode="auto">
+                    <a:xfrm>
+                      <a:off x="0" y="0"/>
+                      <a:ext cx="5727700" cy="2421255"/>
+                    </a:xfrm>
+                    <a:prstGeom prst="rect">
+                      <a:avLst/>
+                    </a:prstGeom>
+                    <a:noFill/>
+                    <a:ln>
+                      <a:noFill/>
+                    </a:ln>
+                  </pic:spPr>
+                </pic:pic>
+              </a:graphicData>
+            </a:graphic>
+          </wp:inline>
+        </w:drawing>
+      </w:r>
+    </w:p>
+    <w:p>
+      <w:pPr>
+        <w:rPr>
+          <w:sz w:val="24"/>
+          <w:szCs w:val="24"/>
+        </w:rPr>
+      </w:pPr>
+      <w:r>
+        <w:rPr>
+          <w:sz w:val="24"/>
+          <w:szCs w:val="24"/>
+        </w:rPr>
+        <w:t>Same code can also use &lt;header&gt;, &lt;footer&gt;, &lt;nav&gt;, &lt;section&gt;, &lt;article&gt;, &lt;aside&gt; but these tags must also use CSS to form a layout so that they can be positioned at the right place.</w:t>
+      </w:r>
+    </w:p>
+    <w:p>
+      <w:pPr>
+        <w:rPr>
+          <w:sz w:val="24"/>
+          <w:szCs w:val="24"/>
+        </w:rPr>
+      </w:pPr>
+      <w:r>
+        <w:rPr>
+          <w:sz w:val="24"/>
+          <w:szCs w:val="24"/>
+          <w:highlight w:val="yellow"/>
+        </w:rPr>
+        <w:t>day4/ex2.html</w:t>
+      </w:r>
+    </w:p>
+    <w:p>
+      <w:pPr>
+        <w:rPr>
+          <w:sz w:val="24"/>
+          <w:szCs w:val="24"/>
+        </w:rPr>
+      </w:pPr>
+      <w:r>
+        <w:rPr>
+          <w:noProof/>
+          <w:sz w:val="24"/>
+          <w:szCs w:val="24"/>
+        </w:rPr>
+        <w:lastRenderedPageBreak/>
+        <w:drawing>
+          <wp:inline distT="0" distB="0" distL="0" distR="0" wp14:anchorId="76D1431B" wp14:editId="6976C60A">
+            <wp:extent cx="5727700" cy="4586605"/>
+            <wp:effectExtent l="0" t="0" r="6350" b="4445"/>
+            <wp:docPr id="62" name="Picture 62"/>
+            <wp:cNvGraphicFramePr>
+              <a:graphicFrameLocks xmlns:a="http://schemas.openxmlformats.org/drawingml/2006/main" noChangeAspect="1"/>
+            </wp:cNvGraphicFramePr>
+            <a:graphic xmlns:a="http://schemas.openxmlformats.org/drawingml/2006/main">
+              <a:graphicData uri="http://schemas.openxmlformats.org/drawingml/2006/picture">
+                <pic:pic xmlns:pic="http://schemas.openxmlformats.org/drawingml/2006/picture">
+                  <pic:nvPicPr>
+                    <pic:cNvPr id="0" name="Picture 6"/>
+                    <pic:cNvPicPr>
+                      <a:picLocks noChangeAspect="1" noChangeArrowheads="1"/>
+                    </pic:cNvPicPr>
+                  </pic:nvPicPr>
+                  <pic:blipFill>
+                    <a:blip r:embed="rId69">
+                      <a:extLst>
+                        <a:ext uri="{28A0092B-C50C-407E-A947-70E740481C1C}">
+                          <a14:useLocalDpi xmlns:a14="http://schemas.microsoft.com/office/drawing/2010/main" val="0"/>
+                        </a:ext>
+                      </a:extLst>
+                    </a:blip>
+                    <a:srcRect/>
+                    <a:stretch>
+                      <a:fillRect/>
+                    </a:stretch>
+                  </pic:blipFill>
+                  <pic:spPr bwMode="auto">
+                    <a:xfrm>
+                      <a:off x="0" y="0"/>
+                      <a:ext cx="5727700" cy="4586605"/>
+                    </a:xfrm>
+                    <a:prstGeom prst="rect">
+                      <a:avLst/>
+                    </a:prstGeom>
+                    <a:noFill/>
+                    <a:ln>
+                      <a:noFill/>
+                    </a:ln>
+                  </pic:spPr>
+                </pic:pic>
+              </a:graphicData>
+            </a:graphic>
+          </wp:inline>
+        </w:drawing>
+      </w:r>
+    </w:p>
+    <w:p>
+      <w:pPr>
+        <w:rPr>
+          <w:sz w:val="24"/>
+          <w:szCs w:val="24"/>
+        </w:rPr>
+      </w:pPr>
+      <w:r>
+        <w:rPr>
+          <w:sz w:val="24"/>
+          <w:szCs w:val="24"/>
+          <w:highlight w:val="yellow"/>
+        </w:rPr>
+        <w:t>Output:</w:t>
+      </w:r>
+    </w:p>
+    <w:p>
+      <w:pPr>
+        <w:rPr>
+          <w:sz w:val="24"/>
+          <w:szCs w:val="24"/>
+        </w:rPr>
+      </w:pPr>
+      <w:r>
+        <w:rPr>
+          <w:noProof/>
+          <w:sz w:val="24"/>
+          <w:szCs w:val="24"/>
+        </w:rPr>
+        <w:drawing>
+          <wp:inline distT="0" distB="0" distL="0" distR="0" wp14:anchorId="06FA058E" wp14:editId="2503985F">
+            <wp:extent cx="5720715" cy="2202180"/>
+            <wp:effectExtent l="0" t="0" r="0" b="7620"/>
+            <wp:docPr id="63" name="Picture 63"/>
+            <wp:cNvGraphicFramePr>
+              <a:graphicFrameLocks xmlns:a="http://schemas.openxmlformats.org/drawingml/2006/main" noChangeAspect="1"/>
+            </wp:cNvGraphicFramePr>
+            <a:graphic xmlns:a="http://schemas.openxmlformats.org/drawingml/2006/main">
+              <a:graphicData uri="http://schemas.openxmlformats.org/drawingml/2006/picture">
+                <pic:pic xmlns:pic="http://schemas.openxmlformats.org/drawingml/2006/picture">
+                  <pic:nvPicPr>
+                    <pic:cNvPr id="0" name="Picture 7"/>
+                    <pic:cNvPicPr>
+                      <a:picLocks noChangeAspect="1" noChangeArrowheads="1"/>
+                    </pic:cNvPicPr>
+                  </pic:nvPicPr>
+                  <pic:blipFill>
+                    <a:blip r:embed="rId70">
+                      <a:extLst>
+                        <a:ext uri="{28A0092B-C50C-407E-A947-70E740481C1C}">
+                          <a14:useLocalDpi xmlns:a14="http://schemas.microsoft.com/office/drawing/2010/main" val="0"/>
+                        </a:ext>
+                      </a:extLst>
+                    </a:blip>
+                    <a:srcRect/>
+                    <a:stretch>
+                      <a:fillRect/>
+                    </a:stretch>
+                  </pic:blipFill>
+                  <pic:spPr bwMode="auto">
+                    <a:xfrm>
+                      <a:off x="0" y="0"/>
+                      <a:ext cx="5720715" cy="2202180"/>
+                    </a:xfrm>
+                    <a:prstGeom prst="rect">
+                      <a:avLst/>
+                    </a:prstGeom>
+                    <a:noFill/>
+                    <a:ln>
+                      <a:noFill/>
+                    </a:ln>
+                  </pic:spPr>
+                </pic:pic>
+              </a:graphicData>
+            </a:graphic>
+          </wp:inline>
+        </w:drawing>
+      </w:r>
+    </w:p>
+    <w:p>
+      <w:pPr>
+        <w:rPr>
+          <w:sz w:val="24"/>
+          <w:szCs w:val="24"/>
+        </w:rPr>
+      </w:pPr>
+      <w:r>
+        <w:rPr>
+          <w:sz w:val="24"/>
+          <w:szCs w:val="24"/>
+          <w:highlight w:val="yellow"/>
+        </w:rPr>
+        <w:t>form tags</w:t>
+      </w:r>
+      <w:r>
+        <w:rPr>
+          <w:sz w:val="24"/>
+          <w:szCs w:val="24"/>
+        </w:rPr>
+        <w:t xml:space="preserve"> </w:t>
+      </w:r>
+    </w:p>
+    <w:p>
+      <w:pPr>
+        <w:rPr>
+          <w:sz w:val="24"/>
+          <w:szCs w:val="24"/>
+        </w:rPr>
+      </w:pPr>
+      <w:r>
+        <w:rPr>
+          <w:sz w:val="24"/>
+          <w:szCs w:val="24"/>
+        </w:rPr>
+        <w:t xml:space="preserve">These are used to create input controls, where user can enter data, you can create input box, password box, radio button, check box, drop down, text area, file upload, buttons, </w:t>
+      </w:r>
+    </w:p>
+    <w:p>
+      <w:pPr>
+        <w:rPr>
+          <w:sz w:val="24"/>
+          <w:szCs w:val="24"/>
+        </w:rPr>
+      </w:pPr>
+      <w:r>
+        <w:rPr>
+          <w:noProof/>
+          <w:sz w:val="24"/>
+          <w:szCs w:val="24"/>
+        </w:rPr>
+        <w:lastRenderedPageBreak/>
+        <w:drawing>
+          <wp:inline distT="0" distB="0" distL="0" distR="0" wp14:anchorId="64F2DE45" wp14:editId="2B7937E6">
+            <wp:extent cx="5727700" cy="4110990"/>
+            <wp:effectExtent l="0" t="0" r="6350" b="3810"/>
+            <wp:docPr id="64" name="Picture 64"/>
+            <wp:cNvGraphicFramePr>
+              <a:graphicFrameLocks xmlns:a="http://schemas.openxmlformats.org/drawingml/2006/main" noChangeAspect="1"/>
+            </wp:cNvGraphicFramePr>
+            <a:graphic xmlns:a="http://schemas.openxmlformats.org/drawingml/2006/main">
+              <a:graphicData uri="http://schemas.openxmlformats.org/drawingml/2006/picture">
+                <pic:pic xmlns:pic="http://schemas.openxmlformats.org/drawingml/2006/picture">
+                  <pic:nvPicPr>
+                    <pic:cNvPr id="0" name="Picture 8"/>
+                    <pic:cNvPicPr>
+                      <a:picLocks noChangeAspect="1" noChangeArrowheads="1"/>
+                    </pic:cNvPicPr>
+                  </pic:nvPicPr>
+                  <pic:blipFill>
+                    <a:blip r:embed="rId71">
+                      <a:extLst>
+                        <a:ext uri="{28A0092B-C50C-407E-A947-70E740481C1C}">
+                          <a14:useLocalDpi xmlns:a14="http://schemas.microsoft.com/office/drawing/2010/main" val="0"/>
+                        </a:ext>
+                      </a:extLst>
+                    </a:blip>
+                    <a:srcRect/>
+                    <a:stretch>
+                      <a:fillRect/>
+                    </a:stretch>
+                  </pic:blipFill>
+                  <pic:spPr bwMode="auto">
+                    <a:xfrm>
+                      <a:off x="0" y="0"/>
+                      <a:ext cx="5727700" cy="4110990"/>
+                    </a:xfrm>
+                    <a:prstGeom prst="rect">
+                      <a:avLst/>
+                    </a:prstGeom>
+                    <a:noFill/>
+                    <a:ln>
+                      <a:noFill/>
+                    </a:ln>
+                  </pic:spPr>
+                </pic:pic>
+              </a:graphicData>
+            </a:graphic>
+          </wp:inline>
+        </w:drawing>
+      </w:r>
+    </w:p>
+    <w:p>
+      <w:pPr>
+        <w:rPr>
+          <w:sz w:val="24"/>
+          <w:szCs w:val="24"/>
+        </w:rPr>
+      </w:pPr>
+      <w:r>
+        <w:rPr>
+          <w:sz w:val="24"/>
+          <w:szCs w:val="24"/>
+        </w:rPr>
+        <w:t xml:space="preserve">Here fn is a temporary variable that stores the value you enter in the input box </w:t>
+      </w:r>
+    </w:p>
+    <w:p>
+      <w:pPr>
+        <w:rPr>
+          <w:sz w:val="24"/>
+          <w:szCs w:val="24"/>
+        </w:rPr>
+      </w:pPr>
+      <w:r>
+        <w:rPr>
+          <w:sz w:val="24"/>
+          <w:szCs w:val="24"/>
+          <w:highlight w:val="yellow"/>
+        </w:rPr>
+        <w:t>Output:</w:t>
+      </w:r>
+    </w:p>
+    <w:p>
+      <w:pPr>
+        <w:rPr>
+          <w:sz w:val="24"/>
+          <w:szCs w:val="24"/>
+        </w:rPr>
+      </w:pPr>
+      <w:r>
+        <w:rPr>
+          <w:noProof/>
+          <w:sz w:val="24"/>
+          <w:szCs w:val="24"/>
+        </w:rPr>
+        <w:drawing>
+          <wp:inline distT="0" distB="0" distL="0" distR="0" wp14:anchorId="7542E384" wp14:editId="527618A9">
+            <wp:extent cx="5727700" cy="2582545"/>
+            <wp:effectExtent l="0" t="0" r="6350" b="8255"/>
+            <wp:docPr id="65" name="Picture 65"/>
+            <wp:cNvGraphicFramePr>
+              <a:graphicFrameLocks xmlns:a="http://schemas.openxmlformats.org/drawingml/2006/main" noChangeAspect="1"/>
+            </wp:cNvGraphicFramePr>
+            <a:graphic xmlns:a="http://schemas.openxmlformats.org/drawingml/2006/main">
+              <a:graphicData uri="http://schemas.openxmlformats.org/drawingml/2006/picture">
+                <pic:pic xmlns:pic="http://schemas.openxmlformats.org/drawingml/2006/picture">
+                  <pic:nvPicPr>
+                    <pic:cNvPr id="0" name="Picture 9"/>
+                    <pic:cNvPicPr>
+                      <a:picLocks noChangeAspect="1" noChangeArrowheads="1"/>
+                    </pic:cNvPicPr>
+                  </pic:nvPicPr>
+                  <pic:blipFill>
+                    <a:blip r:embed="rId72">
+                      <a:extLst>
+                        <a:ext uri="{28A0092B-C50C-407E-A947-70E740481C1C}">
+                          <a14:useLocalDpi xmlns:a14="http://schemas.microsoft.com/office/drawing/2010/main" val="0"/>
+                        </a:ext>
+                      </a:extLst>
+                    </a:blip>
+                    <a:srcRect/>
+                    <a:stretch>
+                      <a:fillRect/>
+                    </a:stretch>
+                  </pic:blipFill>
+                  <pic:spPr bwMode="auto">
+                    <a:xfrm>
+                      <a:off x="0" y="0"/>
+                      <a:ext cx="5727700" cy="2582545"/>
+                    </a:xfrm>
+                    <a:prstGeom prst="rect">
+                      <a:avLst/>
+                    </a:prstGeom>
+                    <a:noFill/>
+                    <a:ln>
+                      <a:noFill/>
+                    </a:ln>
+                  </pic:spPr>
+                </pic:pic>
+              </a:graphicData>
+            </a:graphic>
+          </wp:inline>
+        </w:drawing>
+      </w:r>
+    </w:p>
+    <w:p>
+      <w:pPr>
+        <w:rPr>
+          <w:sz w:val="24"/>
+          <w:szCs w:val="24"/>
+        </w:rPr>
+      </w:pPr>
+      <w:r>
+        <w:rPr>
+          <w:sz w:val="24"/>
+          <w:szCs w:val="24"/>
+        </w:rPr>
+        <w:t>The below form shows the history of input you have entered, which might hide the elements below the input like below</w:t>
+      </w:r>
+    </w:p>
+    <w:p>
+      <w:pPr>
+        <w:rPr>
+          <w:sz w:val="24"/>
+          <w:szCs w:val="24"/>
+        </w:rPr>
+      </w:pPr>
+      <w:r>
+        <w:rPr>
+          <w:noProof/>
+          <w:sz w:val="24"/>
+          <w:szCs w:val="24"/>
+        </w:rPr>
+        <w:lastRenderedPageBreak/>
+        <w:drawing>
+          <wp:inline distT="0" distB="0" distL="0" distR="0" wp14:anchorId="578A6F25" wp14:editId="411915B5">
+            <wp:extent cx="5391150" cy="1477645"/>
+            <wp:effectExtent l="0" t="0" r="0" b="8255"/>
+            <wp:docPr id="66" name="Picture 66"/>
+            <wp:cNvGraphicFramePr>
+              <a:graphicFrameLocks xmlns:a="http://schemas.openxmlformats.org/drawingml/2006/main" noChangeAspect="1"/>
+            </wp:cNvGraphicFramePr>
+            <a:graphic xmlns:a="http://schemas.openxmlformats.org/drawingml/2006/main">
+              <a:graphicData uri="http://schemas.openxmlformats.org/drawingml/2006/picture">
+                <pic:pic xmlns:pic="http://schemas.openxmlformats.org/drawingml/2006/picture">
+                  <pic:nvPicPr>
+                    <pic:cNvPr id="0" name="Picture 10"/>
+                    <pic:cNvPicPr>
+                      <a:picLocks noChangeAspect="1" noChangeArrowheads="1"/>
+                    </pic:cNvPicPr>
+                  </pic:nvPicPr>
+                  <pic:blipFill>
+                    <a:blip r:embed="rId73">
+                      <a:extLst>
+                        <a:ext uri="{28A0092B-C50C-407E-A947-70E740481C1C}">
+                          <a14:useLocalDpi xmlns:a14="http://schemas.microsoft.com/office/drawing/2010/main" val="0"/>
+                        </a:ext>
+                      </a:extLst>
+                    </a:blip>
+                    <a:srcRect/>
+                    <a:stretch>
+                      <a:fillRect/>
+                    </a:stretch>
+                  </pic:blipFill>
+                  <pic:spPr bwMode="auto">
+                    <a:xfrm>
+                      <a:off x="0" y="0"/>
+                      <a:ext cx="5391150" cy="1477645"/>
+                    </a:xfrm>
+                    <a:prstGeom prst="rect">
+                      <a:avLst/>
+                    </a:prstGeom>
+                    <a:noFill/>
+                    <a:ln>
+                      <a:noFill/>
+                    </a:ln>
+                  </pic:spPr>
+                </pic:pic>
+              </a:graphicData>
+            </a:graphic>
+          </wp:inline>
+        </w:drawing>
+      </w:r>
+    </w:p>
+    <w:p>
+      <w:pPr>
+        <w:rPr>
+          <w:sz w:val="24"/>
+          <w:szCs w:val="24"/>
+        </w:rPr>
+      </w:pPr>
+      <w:r>
+        <w:rPr>
+          <w:sz w:val="24"/>
+          <w:szCs w:val="24"/>
+        </w:rPr>
+        <w:t>The above input shows some history of input you have entered, which would hide the below elements, to avoid that we can use autocomplete=”off”</w:t>
+      </w:r>
+    </w:p>
+    <w:p>
+      <w:pPr>
+        <w:rPr>
+          <w:sz w:val="24"/>
+          <w:szCs w:val="24"/>
+        </w:rPr>
+      </w:pPr>
+      <w:r>
+        <w:rPr>
+          <w:sz w:val="24"/>
+          <w:szCs w:val="24"/>
+          <w:highlight w:val="yellow"/>
+        </w:rPr>
+        <w:t>ex3form.html</w:t>
+      </w:r>
+    </w:p>
+    <w:p>
+      <w:pPr>
+        <w:rPr>
+          <w:sz w:val="24"/>
+          <w:szCs w:val="24"/>
+        </w:rPr>
+      </w:pPr>
+      <w:r>
+        <w:rPr>
+          <w:noProof/>
+          <w:sz w:val="24"/>
+          <w:szCs w:val="24"/>
+        </w:rPr>
+        <w:drawing>
+          <wp:inline distT="0" distB="0" distL="0" distR="0" wp14:anchorId="1073D8B2" wp14:editId="1002CA7F">
+            <wp:extent cx="5731510" cy="4093845"/>
+            <wp:effectExtent l="0" t="0" r="2540" b="1905"/>
+            <wp:docPr id="67" name="Picture 67"/>
+            <wp:cNvGraphicFramePr>
+              <a:graphicFrameLocks xmlns:a="http://schemas.openxmlformats.org/drawingml/2006/main" noChangeAspect="1"/>
+            </wp:cNvGraphicFramePr>
+            <a:graphic xmlns:a="http://schemas.openxmlformats.org/drawingml/2006/main">
+              <a:graphicData uri="http://schemas.openxmlformats.org/drawingml/2006/picture">
+                <pic:pic xmlns:pic="http://schemas.openxmlformats.org/drawingml/2006/picture">
+                  <pic:nvPicPr>
+                    <pic:cNvPr id="0" name="Picture 11"/>
+                    <pic:cNvPicPr>
+                      <a:picLocks noChangeAspect="1" noChangeArrowheads="1"/>
+                    </pic:cNvPicPr>
+                  </pic:nvPicPr>
+                  <pic:blipFill>
+                    <a:blip r:embed="rId74">
+                      <a:extLst>
+                        <a:ext uri="{28A0092B-C50C-407E-A947-70E740481C1C}">
+                          <a14:useLocalDpi xmlns:a14="http://schemas.microsoft.com/office/drawing/2010/main" val="0"/>
+                        </a:ext>
+                      </a:extLst>
+                    </a:blip>
+                    <a:srcRect/>
+                    <a:stretch>
+                      <a:fillRect/>
+                    </a:stretch>
+                  </pic:blipFill>
+                  <pic:spPr bwMode="auto">
+                    <a:xfrm>
+                      <a:off x="0" y="0"/>
+                      <a:ext cx="5731510" cy="4093845"/>
+                    </a:xfrm>
+                    <a:prstGeom prst="rect">
+                      <a:avLst/>
+                    </a:prstGeom>
+                    <a:noFill/>
+                    <a:ln>
+                      <a:noFill/>
+                    </a:ln>
+                  </pic:spPr>
+                </pic:pic>
+              </a:graphicData>
+            </a:graphic>
+          </wp:inline>
+        </w:drawing>
+      </w:r>
+    </w:p>
+    <w:p>
+      <w:pPr>
+        <w:rPr>
+          <w:sz w:val="24"/>
+          <w:szCs w:val="24"/>
+        </w:rPr>
+      </w:pPr>
+      <w:r>
+        <w:rPr>
+          <w:sz w:val="24"/>
+          <w:szCs w:val="24"/>
+          <w:highlight w:val="yellow"/>
+        </w:rPr>
+        <w:t>Output:</w:t>
+      </w:r>
+    </w:p>
+    <w:p>
+      <w:pPr>
+        <w:rPr>
+          <w:sz w:val="24"/>
+          <w:szCs w:val="24"/>
+        </w:rPr>
+      </w:pPr>
+      <w:r>
+        <w:rPr>
+          <w:noProof/>
+          <w:sz w:val="24"/>
+          <w:szCs w:val="24"/>
+        </w:rPr>
+        <w:lastRenderedPageBreak/>
+        <w:drawing>
+          <wp:inline distT="0" distB="0" distL="0" distR="0" wp14:anchorId="233AC4E7" wp14:editId="0F89EB0A">
+            <wp:extent cx="5727700" cy="2252980"/>
+            <wp:effectExtent l="0" t="0" r="6350" b="0"/>
+            <wp:docPr id="68" name="Picture 68"/>
+            <wp:cNvGraphicFramePr>
+              <a:graphicFrameLocks xmlns:a="http://schemas.openxmlformats.org/drawingml/2006/main" noChangeAspect="1"/>
+            </wp:cNvGraphicFramePr>
+            <a:graphic xmlns:a="http://schemas.openxmlformats.org/drawingml/2006/main">
+              <a:graphicData uri="http://schemas.openxmlformats.org/drawingml/2006/picture">
+                <pic:pic xmlns:pic="http://schemas.openxmlformats.org/drawingml/2006/picture">
+                  <pic:nvPicPr>
+                    <pic:cNvPr id="0" name="Picture 12"/>
+                    <pic:cNvPicPr>
+                      <a:picLocks noChangeAspect="1" noChangeArrowheads="1"/>
+                    </pic:cNvPicPr>
+                  </pic:nvPicPr>
+                  <pic:blipFill>
+                    <a:blip r:embed="rId75">
+                      <a:extLst>
+                        <a:ext uri="{28A0092B-C50C-407E-A947-70E740481C1C}">
+                          <a14:useLocalDpi xmlns:a14="http://schemas.microsoft.com/office/drawing/2010/main" val="0"/>
+                        </a:ext>
+                      </a:extLst>
+                    </a:blip>
+                    <a:srcRect/>
+                    <a:stretch>
+                      <a:fillRect/>
+                    </a:stretch>
+                  </pic:blipFill>
+                  <pic:spPr bwMode="auto">
+                    <a:xfrm>
+                      <a:off x="0" y="0"/>
+                      <a:ext cx="5727700" cy="2252980"/>
+                    </a:xfrm>
+                    <a:prstGeom prst="rect">
+                      <a:avLst/>
+                    </a:prstGeom>
+                    <a:noFill/>
+                    <a:ln>
+                      <a:noFill/>
+                    </a:ln>
+                  </pic:spPr>
+                </pic:pic>
+              </a:graphicData>
+            </a:graphic>
+          </wp:inline>
+        </w:drawing>
+      </w:r>
+    </w:p>
+    <w:p>
+      <w:pPr>
+        <w:rPr>
+          <w:sz w:val="24"/>
+          <w:szCs w:val="24"/>
+        </w:rPr>
+      </w:pPr>
+      <w:r>
+        <w:rPr>
+          <w:sz w:val="24"/>
+          <w:szCs w:val="24"/>
+        </w:rPr>
+        <w:t>Since these input can’t be submitted, we can create buttons like submit, reset that can control the form input</w:t>
+      </w:r>
+    </w:p>
+    <w:p>
+      <w:pPr>
+        <w:rPr>
+          <w:sz w:val="24"/>
+          <w:szCs w:val="24"/>
+        </w:rPr>
+      </w:pPr>
+      <w:r>
+        <w:rPr>
+          <w:sz w:val="24"/>
+          <w:szCs w:val="24"/>
+          <w:highlight w:val="yellow"/>
+        </w:rPr>
+        <w:t>ex3form.html</w:t>
+      </w:r>
+    </w:p>
+    <w:p>
+      <w:pPr>
+        <w:rPr>
+          <w:sz w:val="24"/>
+          <w:szCs w:val="24"/>
+        </w:rPr>
+      </w:pPr>
+      <w:r>
+        <w:rPr>
+          <w:noProof/>
+          <w:sz w:val="24"/>
+          <w:szCs w:val="24"/>
+        </w:rPr>
+        <w:drawing>
+          <wp:inline distT="0" distB="0" distL="0" distR="0" wp14:anchorId="469E37DE" wp14:editId="173CD64D">
+            <wp:extent cx="5727700" cy="4235450"/>
+            <wp:effectExtent l="0" t="0" r="6350" b="0"/>
+            <wp:docPr id="69" name="Picture 69"/>
+            <wp:cNvGraphicFramePr>
+              <a:graphicFrameLocks xmlns:a="http://schemas.openxmlformats.org/drawingml/2006/main" noChangeAspect="1"/>
+            </wp:cNvGraphicFramePr>
+            <a:graphic xmlns:a="http://schemas.openxmlformats.org/drawingml/2006/main">
+              <a:graphicData uri="http://schemas.openxmlformats.org/drawingml/2006/picture">
+                <pic:pic xmlns:pic="http://schemas.openxmlformats.org/drawingml/2006/picture">
+                  <pic:nvPicPr>
+                    <pic:cNvPr id="0" name="Picture 13"/>
+                    <pic:cNvPicPr>
+                      <a:picLocks noChangeAspect="1" noChangeArrowheads="1"/>
+                    </pic:cNvPicPr>
+                  </pic:nvPicPr>
+                  <pic:blipFill>
+                    <a:blip r:embed="rId76">
+                      <a:extLst>
+                        <a:ext uri="{28A0092B-C50C-407E-A947-70E740481C1C}">
+                          <a14:useLocalDpi xmlns:a14="http://schemas.microsoft.com/office/drawing/2010/main" val="0"/>
+                        </a:ext>
+                      </a:extLst>
+                    </a:blip>
+                    <a:srcRect/>
+                    <a:stretch>
+                      <a:fillRect/>
+                    </a:stretch>
+                  </pic:blipFill>
+                  <pic:spPr bwMode="auto">
+                    <a:xfrm>
+                      <a:off x="0" y="0"/>
+                      <a:ext cx="5727700" cy="4235450"/>
+                    </a:xfrm>
+                    <a:prstGeom prst="rect">
+                      <a:avLst/>
+                    </a:prstGeom>
+                    <a:noFill/>
+                    <a:ln>
+                      <a:noFill/>
+                    </a:ln>
+                  </pic:spPr>
+                </pic:pic>
+              </a:graphicData>
+            </a:graphic>
+          </wp:inline>
+        </w:drawing>
+      </w:r>
+    </w:p>
+    <w:p>
+      <w:pPr>
+        <w:rPr>
+          <w:sz w:val="24"/>
+          <w:szCs w:val="24"/>
+        </w:rPr>
+      </w:pPr>
+      <w:r>
+        <w:rPr>
+          <w:sz w:val="24"/>
+          <w:szCs w:val="24"/>
+          <w:highlight w:val="yellow"/>
+        </w:rPr>
+        <w:t>Output:</w:t>
+      </w:r>
+    </w:p>
+    <w:p>
+      <w:pPr>
+        <w:rPr>
+          <w:sz w:val="24"/>
+          <w:szCs w:val="24"/>
+        </w:rPr>
+      </w:pPr>
+      <w:r>
+        <w:rPr>
+          <w:noProof/>
+          <w:sz w:val="24"/>
+          <w:szCs w:val="24"/>
+        </w:rPr>
+        <w:lastRenderedPageBreak/>
+        <w:drawing>
+          <wp:inline distT="0" distB="0" distL="0" distR="0" wp14:anchorId="5BB02AEA" wp14:editId="46A41CAE">
+            <wp:extent cx="5731510" cy="1819275"/>
+            <wp:effectExtent l="0" t="0" r="2540" b="9525"/>
+            <wp:docPr id="70" name="Picture 70"/>
+            <wp:cNvGraphicFramePr>
+              <a:graphicFrameLocks xmlns:a="http://schemas.openxmlformats.org/drawingml/2006/main" noChangeAspect="1"/>
+            </wp:cNvGraphicFramePr>
+            <a:graphic xmlns:a="http://schemas.openxmlformats.org/drawingml/2006/main">
+              <a:graphicData uri="http://schemas.openxmlformats.org/drawingml/2006/picture">
+                <pic:pic xmlns:pic="http://schemas.openxmlformats.org/drawingml/2006/picture">
+                  <pic:nvPicPr>
+                    <pic:cNvPr id="0" name="Picture 14"/>
+                    <pic:cNvPicPr>
+                      <a:picLocks noChangeAspect="1" noChangeArrowheads="1"/>
+                    </pic:cNvPicPr>
+                  </pic:nvPicPr>
+                  <pic:blipFill>
+                    <a:blip r:embed="rId77">
+                      <a:extLst>
+                        <a:ext uri="{28A0092B-C50C-407E-A947-70E740481C1C}">
+                          <a14:useLocalDpi xmlns:a14="http://schemas.microsoft.com/office/drawing/2010/main" val="0"/>
+                        </a:ext>
+                      </a:extLst>
+                    </a:blip>
+                    <a:srcRect/>
+                    <a:stretch>
+                      <a:fillRect/>
+                    </a:stretch>
+                  </pic:blipFill>
+                  <pic:spPr bwMode="auto">
+                    <a:xfrm>
+                      <a:off x="0" y="0"/>
+                      <a:ext cx="5731510" cy="1819275"/>
+                    </a:xfrm>
+                    <a:prstGeom prst="rect">
+                      <a:avLst/>
+                    </a:prstGeom>
+                    <a:noFill/>
+                    <a:ln>
+                      <a:noFill/>
+                    </a:ln>
+                  </pic:spPr>
+                </pic:pic>
+              </a:graphicData>
+            </a:graphic>
+          </wp:inline>
+        </w:drawing>
+      </w:r>
+    </w:p>
+    <w:p>
+      <w:pPr>
+        <w:rPr>
+          <w:sz w:val="24"/>
+          <w:szCs w:val="24"/>
+        </w:rPr>
+      </w:pPr>
+      <w:r>
+        <w:rPr>
+          <w:sz w:val="24"/>
+          <w:szCs w:val="24"/>
+        </w:rPr>
+        <w:t>Most of the times form data must not be visible, hence you must use one attribute called method which can take values like GET &amp; POST.</w:t>
+      </w:r>
+    </w:p>
+    <w:p>
+      <w:pPr>
+        <w:rPr>
+          <w:sz w:val="24"/>
+          <w:szCs w:val="24"/>
+        </w:rPr>
+      </w:pPr>
+      <w:r>
+        <w:rPr>
+          <w:sz w:val="24"/>
+          <w:szCs w:val="24"/>
+          <w:highlight w:val="yellow"/>
+        </w:rPr>
+        <w:t>GET:</w:t>
+      </w:r>
+      <w:r>
+        <w:rPr>
+          <w:sz w:val="24"/>
+          <w:szCs w:val="24"/>
+        </w:rPr>
+        <w:t xml:space="preserve"> This is the default behaviour of the form submission, which sends the data in the url</w:t>
+      </w:r>
+    </w:p>
+    <w:p>
+      <w:pPr>
+        <w:rPr>
+          <w:sz w:val="24"/>
+          <w:szCs w:val="24"/>
+        </w:rPr>
+      </w:pPr>
+      <w:r>
+        <w:rPr>
+          <w:sz w:val="24"/>
+          <w:szCs w:val="24"/>
+          <w:highlight w:val="yellow"/>
+        </w:rPr>
+        <w:t>POST:</w:t>
+      </w:r>
+      <w:r>
+        <w:rPr>
+          <w:sz w:val="24"/>
+          <w:szCs w:val="24"/>
+        </w:rPr>
+        <w:t xml:space="preserve"> This if used in the method, then the form data submitted, would be sent in the body of the document, not in the url, which wouldn’t be visible.</w:t>
+      </w:r>
+    </w:p>
+    <w:p>
+      <w:pPr>
+        <w:rPr>
+          <w:sz w:val="24"/>
+          <w:szCs w:val="24"/>
+        </w:rPr>
+      </w:pPr>
+      <w:r>
+        <w:rPr>
+          <w:sz w:val="24"/>
+          <w:szCs w:val="24"/>
+          <w:highlight w:val="yellow"/>
+        </w:rPr>
+        <w:t>ex3form.html</w:t>
+      </w:r>
+    </w:p>
+    <w:p>
+      <w:pPr>
+        <w:rPr>
+          <w:sz w:val="24"/>
+          <w:szCs w:val="24"/>
+        </w:rPr>
+      </w:pPr>
+      <w:r>
+        <w:rPr>
+          <w:noProof/>
+          <w:sz w:val="24"/>
+          <w:szCs w:val="24"/>
+        </w:rPr>
+        <w:drawing>
+          <wp:inline distT="0" distB="0" distL="0" distR="0" wp14:anchorId="243CE7F5" wp14:editId="2A7F81F6">
+            <wp:extent cx="5727700" cy="5010785"/>
+            <wp:effectExtent l="0" t="0" r="6350" b="0"/>
+            <wp:docPr id="71" name="Picture 71"/>
+            <wp:cNvGraphicFramePr>
+              <a:graphicFrameLocks xmlns:a="http://schemas.openxmlformats.org/drawingml/2006/main" noChangeAspect="1"/>
+            </wp:cNvGraphicFramePr>
+            <a:graphic xmlns:a="http://schemas.openxmlformats.org/drawingml/2006/main">
+              <a:graphicData uri="http://schemas.openxmlformats.org/drawingml/2006/picture">
+                <pic:pic xmlns:pic="http://schemas.openxmlformats.org/drawingml/2006/picture">
+                  <pic:nvPicPr>
+                    <pic:cNvPr id="0" name="Picture 15"/>
+                    <pic:cNvPicPr>
+                      <a:picLocks noChangeAspect="1" noChangeArrowheads="1"/>
+                    </pic:cNvPicPr>
+                  </pic:nvPicPr>
+                  <pic:blipFill>
+                    <a:blip r:embed="rId78">
+                      <a:extLst>
+                        <a:ext uri="{28A0092B-C50C-407E-A947-70E740481C1C}">
+                          <a14:useLocalDpi xmlns:a14="http://schemas.microsoft.com/office/drawing/2010/main" val="0"/>
+                        </a:ext>
+                      </a:extLst>
+                    </a:blip>
+                    <a:srcRect/>
+                    <a:stretch>
+                      <a:fillRect/>
+                    </a:stretch>
+                  </pic:blipFill>
+                  <pic:spPr bwMode="auto">
+                    <a:xfrm>
+                      <a:off x="0" y="0"/>
+                      <a:ext cx="5727700" cy="5010785"/>
+                    </a:xfrm>
+                    <a:prstGeom prst="rect">
+                      <a:avLst/>
+                    </a:prstGeom>
+                    <a:noFill/>
+                    <a:ln>
+                      <a:noFill/>
+                    </a:ln>
+                  </pic:spPr>
+                </pic:pic>
+              </a:graphicData>
+            </a:graphic>
+          </wp:inline>
+        </w:drawing>
+      </w:r>
+    </w:p>
+    <w:p>
+      <w:pPr>
+        <w:rPr>
+          <w:sz w:val="24"/>
+          <w:szCs w:val="24"/>
+        </w:rPr>
+      </w:pPr>
+      <w:r>
+        <w:rPr>
+          <w:sz w:val="24"/>
+          <w:szCs w:val="24"/>
+          <w:highlight w:val="yellow"/>
+        </w:rPr>
+        <w:lastRenderedPageBreak/>
+        <w:t>Output:</w:t>
+      </w:r>
+    </w:p>
+    <w:p>
+      <w:pPr>
+        <w:rPr>
+          <w:sz w:val="24"/>
+          <w:szCs w:val="24"/>
+        </w:rPr>
+      </w:pPr>
+      <w:r>
+        <w:rPr>
+          <w:noProof/>
+          <w:sz w:val="24"/>
+          <w:szCs w:val="24"/>
+        </w:rPr>
+        <w:drawing>
+          <wp:inline distT="0" distB="0" distL="0" distR="0" wp14:anchorId="1602FDA3" wp14:editId="2C5771D5">
+            <wp:extent cx="5727700" cy="1858010"/>
+            <wp:effectExtent l="0" t="0" r="6350" b="8890"/>
+            <wp:docPr id="72" name="Picture 72"/>
+            <wp:cNvGraphicFramePr>
+              <a:graphicFrameLocks xmlns:a="http://schemas.openxmlformats.org/drawingml/2006/main" noChangeAspect="1"/>
+            </wp:cNvGraphicFramePr>
+            <a:graphic xmlns:a="http://schemas.openxmlformats.org/drawingml/2006/main">
+              <a:graphicData uri="http://schemas.openxmlformats.org/drawingml/2006/picture">
+                <pic:pic xmlns:pic="http://schemas.openxmlformats.org/drawingml/2006/picture">
+                  <pic:nvPicPr>
+                    <pic:cNvPr id="0" name="Picture 16"/>
+                    <pic:cNvPicPr>
+                      <a:picLocks noChangeAspect="1" noChangeArrowheads="1"/>
+                    </pic:cNvPicPr>
+                  </pic:nvPicPr>
+                  <pic:blipFill>
+                    <a:blip r:embed="rId79">
+                      <a:extLst>
+                        <a:ext uri="{28A0092B-C50C-407E-A947-70E740481C1C}">
+                          <a14:useLocalDpi xmlns:a14="http://schemas.microsoft.com/office/drawing/2010/main" val="0"/>
+                        </a:ext>
+                      </a:extLst>
+                    </a:blip>
+                    <a:srcRect/>
+                    <a:stretch>
+                      <a:fillRect/>
+                    </a:stretch>
+                  </pic:blipFill>
+                  <pic:spPr bwMode="auto">
+                    <a:xfrm>
+                      <a:off x="0" y="0"/>
+                      <a:ext cx="5727700" cy="1858010"/>
+                    </a:xfrm>
+                    <a:prstGeom prst="rect">
+                      <a:avLst/>
+                    </a:prstGeom>
+                    <a:noFill/>
+                    <a:ln>
+                      <a:noFill/>
+                    </a:ln>
+                  </pic:spPr>
+                </pic:pic>
+              </a:graphicData>
+            </a:graphic>
+          </wp:inline>
+        </w:drawing>
+      </w:r>
+    </w:p>
+    <w:p>
+      <w:pPr>
+        <w:rPr>
+          <w:sz w:val="24"/>
+          <w:szCs w:val="24"/>
+        </w:rPr>
+      </w:pPr>
+      <w:r>
+        <w:rPr>
+          <w:sz w:val="24"/>
+          <w:szCs w:val="24"/>
+        </w:rPr>
+        <w:t xml:space="preserve">The input attribute type can accept lot of keywords like text, submit, reset, it can use below list of keywords: </w:t>
+      </w:r>
+    </w:p>
+    <w:p>
+      <w:pPr>
+        <w:pStyle w:val="ListParagraph"/>
+        <w:numPr>
+          <w:ilvl w:val="0"/>
+          <w:numId w:val="13"/>
+        </w:numPr>
+        <w:rPr>
+          <w:sz w:val="24"/>
+          <w:szCs w:val="24"/>
+        </w:rPr>
+      </w:pPr>
+      <w:r>
+        <w:rPr>
+          <w:sz w:val="24"/>
+          <w:szCs w:val="24"/>
+        </w:rPr>
+        <w:t>password</w:t>
+      </w:r>
+    </w:p>
+    <w:p>
+      <w:pPr>
+        <w:pStyle w:val="ListParagraph"/>
+        <w:numPr>
+          <w:ilvl w:val="0"/>
+          <w:numId w:val="13"/>
+        </w:numPr>
+        <w:rPr>
+          <w:sz w:val="24"/>
+          <w:szCs w:val="24"/>
+        </w:rPr>
+      </w:pPr>
+      <w:r>
+        <w:rPr>
+          <w:sz w:val="24"/>
+          <w:szCs w:val="24"/>
+        </w:rPr>
+        <w:t>button</w:t>
+      </w:r>
+    </w:p>
+    <w:p>
+      <w:pPr>
+        <w:pStyle w:val="ListParagraph"/>
+        <w:numPr>
+          <w:ilvl w:val="0"/>
+          <w:numId w:val="13"/>
+        </w:numPr>
+        <w:rPr>
+          <w:sz w:val="24"/>
+          <w:szCs w:val="24"/>
+        </w:rPr>
+      </w:pPr>
+      <w:r>
+        <w:rPr>
+          <w:sz w:val="24"/>
+          <w:szCs w:val="24"/>
+        </w:rPr>
+        <w:t>radio</w:t>
+      </w:r>
+    </w:p>
+    <w:p>
+      <w:pPr>
+        <w:pStyle w:val="ListParagraph"/>
+        <w:numPr>
+          <w:ilvl w:val="0"/>
+          <w:numId w:val="13"/>
+        </w:numPr>
+        <w:rPr>
+          <w:sz w:val="24"/>
+          <w:szCs w:val="24"/>
+        </w:rPr>
+      </w:pPr>
+      <w:r>
+        <w:rPr>
+          <w:sz w:val="24"/>
+          <w:szCs w:val="24"/>
+        </w:rPr>
+        <w:t>checkbox</w:t>
+      </w:r>
+    </w:p>
+    <w:p>
+      <w:pPr>
+        <w:pStyle w:val="ListParagraph"/>
+        <w:numPr>
+          <w:ilvl w:val="0"/>
+          <w:numId w:val="13"/>
+        </w:numPr>
+        <w:rPr>
+          <w:sz w:val="24"/>
+          <w:szCs w:val="24"/>
+        </w:rPr>
+      </w:pPr>
+      <w:r>
+        <w:rPr>
+          <w:sz w:val="24"/>
+          <w:szCs w:val="24"/>
+        </w:rPr>
+        <w:t>file</w:t>
+      </w:r>
+    </w:p>
+    <w:p>
+      <w:pPr>
+        <w:pStyle w:val="ListParagraph"/>
+        <w:numPr>
+          <w:ilvl w:val="0"/>
+          <w:numId w:val="13"/>
+        </w:numPr>
+        <w:rPr>
+          <w:sz w:val="24"/>
+          <w:szCs w:val="24"/>
+        </w:rPr>
+      </w:pPr>
+      <w:r>
+        <w:rPr>
+          <w:sz w:val="24"/>
+          <w:szCs w:val="24"/>
+        </w:rPr>
+        <w:t>number</w:t>
+      </w:r>
+    </w:p>
+    <w:p>
+      <w:pPr>
+        <w:pStyle w:val="ListParagraph"/>
+        <w:numPr>
+          <w:ilvl w:val="0"/>
+          <w:numId w:val="13"/>
+        </w:numPr>
+        <w:rPr>
+          <w:sz w:val="24"/>
+          <w:szCs w:val="24"/>
+        </w:rPr>
+      </w:pPr>
+      <w:r>
+        <w:rPr>
+          <w:sz w:val="24"/>
+          <w:szCs w:val="24"/>
+        </w:rPr>
+        <w:t>date</w:t>
+      </w:r>
+    </w:p>
+    <w:p>
+      <w:pPr>
+        <w:pStyle w:val="ListParagraph"/>
+        <w:numPr>
+          <w:ilvl w:val="0"/>
+          <w:numId w:val="13"/>
+        </w:numPr>
+        <w:rPr>
+          <w:sz w:val="24"/>
+          <w:szCs w:val="24"/>
+        </w:rPr>
+      </w:pPr>
+      <w:r>
+        <w:rPr>
+          <w:sz w:val="24"/>
+          <w:szCs w:val="24"/>
+        </w:rPr>
+        <w:t>email</w:t>
+      </w:r>
+    </w:p>
+    <w:p>
+      <w:pPr>
+        <w:pStyle w:val="ListParagraph"/>
+        <w:numPr>
+          <w:ilvl w:val="0"/>
+          <w:numId w:val="13"/>
+        </w:numPr>
+        <w:rPr>
+          <w:sz w:val="24"/>
+          <w:szCs w:val="24"/>
+        </w:rPr>
+      </w:pPr>
+      <w:r>
+        <w:rPr>
+          <w:sz w:val="24"/>
+          <w:szCs w:val="24"/>
+        </w:rPr>
+        <w:t>range</w:t>
+      </w:r>
+    </w:p>
+    <w:p>
+      <w:pPr>
+        <w:rPr>
+          <w:sz w:val="24"/>
+          <w:szCs w:val="24"/>
+        </w:rPr>
+      </w:pPr>
+      <w:r>
+        <w:rPr>
+          <w:sz w:val="24"/>
+          <w:szCs w:val="24"/>
+        </w:rPr>
+        <w:t>Note: Usually when the form submitted, a request is send to the server resource mentioned in the &lt;form action = “url-pattern”&gt;.</w:t>
+      </w:r>
+    </w:p>
+    <w:p>
+      <w:pPr>
+        <w:rPr>
+          <w:sz w:val="24"/>
+          <w:szCs w:val="24"/>
+        </w:rPr>
+      </w:pPr>
+      <w:r>
+        <w:rPr>
+          <w:sz w:val="24"/>
+          <w:szCs w:val="24"/>
+          <w:highlight w:val="yellow"/>
+        </w:rPr>
+        <w:t>A request will be of two parts</w:t>
+      </w:r>
+    </w:p>
+    <w:p>
+      <w:pPr>
+        <w:pStyle w:val="ListParagraph"/>
+        <w:numPr>
+          <w:ilvl w:val="0"/>
+          <w:numId w:val="14"/>
+        </w:numPr>
+        <w:rPr>
+          <w:sz w:val="24"/>
+          <w:szCs w:val="24"/>
+        </w:rPr>
+      </w:pPr>
+      <w:r>
+        <w:rPr>
+          <w:sz w:val="24"/>
+          <w:szCs w:val="24"/>
+        </w:rPr>
+        <w:t>header: will have information’s like url &amp; other properties of request like size of data, length of data, type of data</w:t>
+      </w:r>
+    </w:p>
+    <w:p>
+      <w:pPr>
+        <w:pStyle w:val="ListParagraph"/>
+        <w:numPr>
+          <w:ilvl w:val="0"/>
+          <w:numId w:val="14"/>
+        </w:numPr>
+        <w:rPr>
+          <w:sz w:val="24"/>
+          <w:szCs w:val="24"/>
+        </w:rPr>
+      </w:pPr>
+      <w:r>
+        <w:rPr>
+          <w:sz w:val="24"/>
+          <w:szCs w:val="24"/>
+        </w:rPr>
+        <w:t>body: will have the data</w:t>
+      </w:r>
+    </w:p>
+    <w:p>
+      <w:pPr>
+        <w:rPr>
+          <w:sz w:val="24"/>
+          <w:szCs w:val="24"/>
+        </w:rPr>
+      </w:pPr>
+      <w:r>
+        <w:rPr>
+          <w:sz w:val="24"/>
+          <w:szCs w:val="24"/>
+          <w:highlight w:val="yellow"/>
+        </w:rPr>
+        <w:t>Difference between GET and POST</w:t>
+      </w:r>
+    </w:p>
+    <w:tbl>
+      <w:tblPr>
+        <w:tblStyle w:val="TableGrid"/>
+        <w:tblW w:w="0" w:type="auto"/>
+        <w:tblLook w:val="04A0" w:firstRow="1" w:lastRow="0" w:firstColumn="1" w:lastColumn="0" w:noHBand="0" w:noVBand="1"/>
+      </w:tblPr>
+      <w:tblGrid>
+        <w:gridCol w:w="4508"/>
+        <w:gridCol w:w="4508"/>
+      </w:tblGrid>
+      <w:tr>
+        <w:tc>
+          <w:tcPr>
+            <w:tcW w:w="4508" w:type="dxa"/>
+          </w:tcPr>
+          <w:p>
+            <w:pPr>
+              <w:rPr>
+                <w:sz w:val="24"/>
+                <w:szCs w:val="24"/>
+                <w:highlight w:val="yellow"/>
+              </w:rPr>
+            </w:pPr>
+            <w:r>
+              <w:rPr>
+                <w:sz w:val="24"/>
+                <w:szCs w:val="24"/>
+                <w:highlight w:val="yellow"/>
+              </w:rPr>
+              <w:t>GET</w:t>
+            </w:r>
+          </w:p>
+        </w:tc>
+        <w:tc>
+          <w:tcPr>
+            <w:tcW w:w="4508" w:type="dxa"/>
+          </w:tcPr>
+          <w:p>
+            <w:pPr>
+              <w:rPr>
+                <w:sz w:val="24"/>
+                <w:szCs w:val="24"/>
+              </w:rPr>
+            </w:pPr>
+            <w:r>
+              <w:rPr>
+                <w:sz w:val="24"/>
+                <w:szCs w:val="24"/>
+                <w:highlight w:val="yellow"/>
+              </w:rPr>
+              <w:t>POST</w:t>
+            </w:r>
+          </w:p>
+        </w:tc>
+      </w:tr>
+      <w:tr>
+        <w:tc>
+          <w:tcPr>
+            <w:tcW w:w="4508" w:type="dxa"/>
+          </w:tcPr>
+          <w:p>
+            <w:pPr>
+              <w:rPr>
+                <w:sz w:val="24"/>
+                <w:szCs w:val="24"/>
+              </w:rPr>
+            </w:pPr>
+            <w:r>
+              <w:rPr>
+                <w:sz w:val="24"/>
+                <w:szCs w:val="24"/>
+              </w:rPr>
+              <w:t>This is the default method of &lt;form&gt;</w:t>
+            </w:r>
+          </w:p>
+        </w:tc>
+        <w:tc>
+          <w:tcPr>
+            <w:tcW w:w="4508" w:type="dxa"/>
+          </w:tcPr>
+          <w:p>
+            <w:pPr>
+              <w:rPr>
+                <w:sz w:val="24"/>
+                <w:szCs w:val="24"/>
+              </w:rPr>
+            </w:pPr>
+            <w:r>
+              <w:rPr>
+                <w:sz w:val="24"/>
+                <w:szCs w:val="24"/>
+              </w:rPr>
+              <w:t>This must be mentioned explicitly in the method of &lt;form&gt;</w:t>
+            </w:r>
+          </w:p>
+        </w:tc>
+      </w:tr>
+      <w:tr>
+        <w:tc>
+          <w:tcPr>
+            <w:tcW w:w="4508" w:type="dxa"/>
+          </w:tcPr>
+          <w:p>
+            <w:pPr>
+              <w:rPr>
+                <w:sz w:val="24"/>
+                <w:szCs w:val="24"/>
+              </w:rPr>
+            </w:pPr>
+            <w:r>
+              <w:rPr>
+                <w:sz w:val="24"/>
+                <w:szCs w:val="24"/>
+              </w:rPr>
+              <w:t>The data &lt;form&gt; submits appear in the URL, because the data is sent in the header part of the request</w:t>
+            </w:r>
+          </w:p>
+        </w:tc>
+        <w:tc>
+          <w:tcPr>
+            <w:tcW w:w="4508" w:type="dxa"/>
+          </w:tcPr>
+          <w:p>
+            <w:pPr>
+              <w:rPr>
+                <w:sz w:val="24"/>
+                <w:szCs w:val="24"/>
+              </w:rPr>
+            </w:pPr>
+            <w:r>
+              <w:rPr>
+                <w:sz w:val="24"/>
+                <w:szCs w:val="24"/>
+              </w:rPr>
+              <w:t>The data &lt;form&gt; submits doesn’t appear in the URL, but data will be sent in the body of the request</w:t>
+            </w:r>
+          </w:p>
+        </w:tc>
+      </w:tr>
+      <w:tr>
+        <w:tc>
+          <w:tcPr>
+            <w:tcW w:w="4508" w:type="dxa"/>
+          </w:tcPr>
+          <w:p>
+            <w:pPr>
+              <w:rPr>
+                <w:sz w:val="24"/>
+                <w:szCs w:val="24"/>
+              </w:rPr>
+            </w:pPr>
+            <w:r>
+              <w:rPr>
+                <w:sz w:val="24"/>
+                <w:szCs w:val="24"/>
+              </w:rPr>
+              <w:t xml:space="preserve">Maximum characters you can enter in the URL is 256 </w:t>
+            </w:r>
+          </w:p>
+        </w:tc>
+        <w:tc>
+          <w:tcPr>
+            <w:tcW w:w="4508" w:type="dxa"/>
+          </w:tcPr>
+          <w:p>
+            <w:pPr>
+              <w:rPr>
+                <w:sz w:val="24"/>
+                <w:szCs w:val="24"/>
+              </w:rPr>
+            </w:pPr>
+            <w:r>
+              <w:rPr>
+                <w:sz w:val="24"/>
+                <w:szCs w:val="24"/>
+              </w:rPr>
+              <w:t>No limits in the number of characters</w:t>
+            </w:r>
+          </w:p>
+        </w:tc>
+      </w:tr>
+      <w:tr>
+        <w:tc>
+          <w:tcPr>
+            <w:tcW w:w="4508" w:type="dxa"/>
+          </w:tcPr>
+          <w:p>
+            <w:pPr>
+              <w:rPr>
+                <w:sz w:val="24"/>
+                <w:szCs w:val="24"/>
+              </w:rPr>
+            </w:pPr>
+            <w:r>
+              <w:rPr>
+                <w:sz w:val="24"/>
+                <w:szCs w:val="24"/>
+              </w:rPr>
+              <w:t>Not Secure</w:t>
+            </w:r>
+          </w:p>
+        </w:tc>
+        <w:tc>
+          <w:tcPr>
+            <w:tcW w:w="4508" w:type="dxa"/>
+          </w:tcPr>
+          <w:p>
+            <w:pPr>
+              <w:rPr>
+                <w:sz w:val="24"/>
+                <w:szCs w:val="24"/>
+              </w:rPr>
+            </w:pPr>
+            <w:r>
+              <w:rPr>
+                <w:sz w:val="24"/>
+                <w:szCs w:val="24"/>
+              </w:rPr>
+              <w:t>Secured</w:t>
+            </w:r>
+          </w:p>
+        </w:tc>
+      </w:tr>
+      <w:tr>
+        <w:tc>
+          <w:tcPr>
+            <w:tcW w:w="4508" w:type="dxa"/>
+          </w:tcPr>
+          <w:p>
+            <w:pPr>
+              <w:rPr>
+                <w:sz w:val="24"/>
+                <w:szCs w:val="24"/>
+              </w:rPr>
+            </w:pPr>
+            <w:r>
+              <w:rPr>
+                <w:sz w:val="24"/>
+                <w:szCs w:val="24"/>
+              </w:rPr>
+              <w:t>Faster</w:t>
+            </w:r>
+          </w:p>
+        </w:tc>
+        <w:tc>
+          <w:tcPr>
+            <w:tcW w:w="4508" w:type="dxa"/>
+          </w:tcPr>
+          <w:p>
+            <w:pPr>
+              <w:rPr>
+                <w:sz w:val="24"/>
+                <w:szCs w:val="24"/>
+              </w:rPr>
+            </w:pPr>
+            <w:r>
+              <w:rPr>
+                <w:sz w:val="24"/>
+                <w:szCs w:val="24"/>
+              </w:rPr>
+              <w:t>Slower compare to GET</w:t>
+            </w:r>
+            <w:r>
+              <w:rPr>
+                <w:sz w:val="24"/>
+                <w:szCs w:val="24"/>
+              </w:rPr>
+              <w:t>, certain milliseconds or nanoseconds delay</w:t>
+            </w:r>
+          </w:p>
+        </w:tc>
+      </w:tr>
+    </w:tbl>
+    <w:p>
+      <w:pPr>
+        <w:rPr>
+          <w:sz w:val="24"/>
+          <w:szCs w:val="24"/>
+        </w:rPr>
+      </w:pPr>
+    </w:p>
+    <w:p>
+      <w:pPr>
+        <w:rPr>
+          <w:sz w:val="24"/>
+          <w:szCs w:val="24"/>
+        </w:rPr>
+      </w:pPr>
+      <w:r>
+        <w:rPr>
+          <w:sz w:val="24"/>
+          <w:szCs w:val="24"/>
+        </w:rPr>
+        <w:lastRenderedPageBreak/>
+        <w:t>Creating other form controls like password, radio, checkbox, drop down, file upload and etc.</w:t>
+      </w:r>
+    </w:p>
+    <w:p>
+      <w:pPr>
+        <w:rPr>
+          <w:sz w:val="24"/>
+          <w:szCs w:val="24"/>
+        </w:rPr>
+      </w:pPr>
+      <w:r>
+        <w:rPr>
+          <w:sz w:val="24"/>
+          <w:szCs w:val="24"/>
+          <w:highlight w:val="yellow"/>
+        </w:rPr>
+        <w:t>ex4regform.html</w:t>
+      </w:r>
+    </w:p>
+    <w:p>
+      <w:pPr>
+        <w:rPr>
+          <w:sz w:val="24"/>
+          <w:szCs w:val="24"/>
+        </w:rPr>
+      </w:pPr>
+      <w:r>
+        <w:rPr>
+          <w:noProof/>
+          <w:sz w:val="24"/>
+          <w:szCs w:val="24"/>
+        </w:rPr>
+        <w:lastRenderedPageBreak/>
+        <w:drawing>
+          <wp:inline distT="0" distB="0" distL="0" distR="0" wp14:anchorId="669FC8E1" wp14:editId="66E2BACE">
+            <wp:extent cx="5727700" cy="4147820"/>
+            <wp:effectExtent l="0" t="0" r="6350" b="5080"/>
+            <wp:docPr id="73" name="Picture 73"/>
+            <wp:cNvGraphicFramePr>
+              <a:graphicFrameLocks xmlns:a="http://schemas.openxmlformats.org/drawingml/2006/main" noChangeAspect="1"/>
+            </wp:cNvGraphicFramePr>
+            <a:graphic xmlns:a="http://schemas.openxmlformats.org/drawingml/2006/main">
+              <a:graphicData uri="http://schemas.openxmlformats.org/drawingml/2006/picture">
+                <pic:pic xmlns:pic="http://schemas.openxmlformats.org/drawingml/2006/picture">
+                  <pic:nvPicPr>
+                    <pic:cNvPr id="0" name="Picture 17"/>
+                    <pic:cNvPicPr>
+                      <a:picLocks noChangeAspect="1" noChangeArrowheads="1"/>
+                    </pic:cNvPicPr>
+                  </pic:nvPicPr>
+                  <pic:blipFill>
+                    <a:blip r:embed="rId80">
+                      <a:extLst>
+                        <a:ext uri="{28A0092B-C50C-407E-A947-70E740481C1C}">
+                          <a14:useLocalDpi xmlns:a14="http://schemas.microsoft.com/office/drawing/2010/main" val="0"/>
+                        </a:ext>
+                      </a:extLst>
+                    </a:blip>
+                    <a:srcRect/>
+                    <a:stretch>
+                      <a:fillRect/>
+                    </a:stretch>
+                  </pic:blipFill>
+                  <pic:spPr bwMode="auto">
+                    <a:xfrm>
+                      <a:off x="0" y="0"/>
+                      <a:ext cx="5727700" cy="4147820"/>
+                    </a:xfrm>
+                    <a:prstGeom prst="rect">
+                      <a:avLst/>
+                    </a:prstGeom>
+                    <a:noFill/>
+                    <a:ln>
+                      <a:noFill/>
+                    </a:ln>
+                  </pic:spPr>
+                </pic:pic>
+              </a:graphicData>
+            </a:graphic>
+          </wp:inline>
+        </w:drawing>
+      </w:r>
+      <w:r>
+        <w:rPr>
+          <w:noProof/>
+          <w:sz w:val="24"/>
+          <w:szCs w:val="24"/>
+        </w:rPr>
+        <w:drawing>
+          <wp:inline distT="0" distB="0" distL="0" distR="0" wp14:anchorId="0B7C5A17" wp14:editId="2FFBE2E6">
+            <wp:extent cx="5720715" cy="3474720"/>
+            <wp:effectExtent l="0" t="0" r="0" b="0"/>
+            <wp:docPr id="74" name="Picture 74"/>
+            <wp:cNvGraphicFramePr>
+              <a:graphicFrameLocks xmlns:a="http://schemas.openxmlformats.org/drawingml/2006/main" noChangeAspect="1"/>
+            </wp:cNvGraphicFramePr>
+            <a:graphic xmlns:a="http://schemas.openxmlformats.org/drawingml/2006/main">
+              <a:graphicData uri="http://schemas.openxmlformats.org/drawingml/2006/picture">
+                <pic:pic xmlns:pic="http://schemas.openxmlformats.org/drawingml/2006/picture">
+                  <pic:nvPicPr>
+                    <pic:cNvPr id="0" name="Picture 18"/>
+                    <pic:cNvPicPr>
+                      <a:picLocks noChangeAspect="1" noChangeArrowheads="1"/>
+                    </pic:cNvPicPr>
+                  </pic:nvPicPr>
+                  <pic:blipFill>
+                    <a:blip r:embed="rId81">
+                      <a:extLst>
+                        <a:ext uri="{28A0092B-C50C-407E-A947-70E740481C1C}">
+                          <a14:useLocalDpi xmlns:a14="http://schemas.microsoft.com/office/drawing/2010/main" val="0"/>
+                        </a:ext>
+                      </a:extLst>
+                    </a:blip>
+                    <a:srcRect/>
+                    <a:stretch>
+                      <a:fillRect/>
+                    </a:stretch>
+                  </pic:blipFill>
+                  <pic:spPr bwMode="auto">
+                    <a:xfrm>
+                      <a:off x="0" y="0"/>
+                      <a:ext cx="5720715" cy="3474720"/>
+                    </a:xfrm>
+                    <a:prstGeom prst="rect">
+                      <a:avLst/>
+                    </a:prstGeom>
+                    <a:noFill/>
+                    <a:ln>
+                      <a:noFill/>
+                    </a:ln>
+                  </pic:spPr>
+                </pic:pic>
+              </a:graphicData>
+            </a:graphic>
+          </wp:inline>
+        </w:drawing>
+      </w:r>
+      <w:r>
+        <w:rPr>
+          <w:noProof/>
+          <w:sz w:val="24"/>
+          <w:szCs w:val="24"/>
+        </w:rPr>
+        <w:lastRenderedPageBreak/>
+        <w:drawing>
+          <wp:inline distT="0" distB="0" distL="0" distR="0" wp14:anchorId="13FBAFDF" wp14:editId="466C33E8">
+            <wp:extent cx="5727700" cy="1448435"/>
+            <wp:effectExtent l="0" t="0" r="6350" b="0"/>
+            <wp:docPr id="75" name="Picture 75"/>
+            <wp:cNvGraphicFramePr>
+              <a:graphicFrameLocks xmlns:a="http://schemas.openxmlformats.org/drawingml/2006/main" noChangeAspect="1"/>
+            </wp:cNvGraphicFramePr>
+            <a:graphic xmlns:a="http://schemas.openxmlformats.org/drawingml/2006/main">
+              <a:graphicData uri="http://schemas.openxmlformats.org/drawingml/2006/picture">
+                <pic:pic xmlns:pic="http://schemas.openxmlformats.org/drawingml/2006/picture">
+                  <pic:nvPicPr>
+                    <pic:cNvPr id="0" name="Picture 19"/>
+                    <pic:cNvPicPr>
+                      <a:picLocks noChangeAspect="1" noChangeArrowheads="1"/>
+                    </pic:cNvPicPr>
+                  </pic:nvPicPr>
+                  <pic:blipFill>
+                    <a:blip r:embed="rId82">
+                      <a:extLst>
+                        <a:ext uri="{28A0092B-C50C-407E-A947-70E740481C1C}">
+                          <a14:useLocalDpi xmlns:a14="http://schemas.microsoft.com/office/drawing/2010/main" val="0"/>
+                        </a:ext>
+                      </a:extLst>
+                    </a:blip>
+                    <a:srcRect/>
+                    <a:stretch>
+                      <a:fillRect/>
+                    </a:stretch>
+                  </pic:blipFill>
+                  <pic:spPr bwMode="auto">
+                    <a:xfrm>
+                      <a:off x="0" y="0"/>
+                      <a:ext cx="5727700" cy="1448435"/>
+                    </a:xfrm>
+                    <a:prstGeom prst="rect">
+                      <a:avLst/>
+                    </a:prstGeom>
+                    <a:noFill/>
+                    <a:ln>
+                      <a:noFill/>
+                    </a:ln>
+                  </pic:spPr>
+                </pic:pic>
+              </a:graphicData>
+            </a:graphic>
+          </wp:inline>
+        </w:drawing>
+      </w:r>
+    </w:p>
+    <w:p>
+      <w:pPr>
+        <w:rPr>
+          <w:sz w:val="24"/>
+          <w:szCs w:val="24"/>
+        </w:rPr>
+      </w:pPr>
+      <w:r>
+        <w:rPr>
+          <w:sz w:val="24"/>
+          <w:szCs w:val="24"/>
+          <w:highlight w:val="yellow"/>
+        </w:rPr>
+        <w:t>Output:</w:t>
+      </w:r>
+    </w:p>
+    <w:p>
+      <w:pPr>
+        <w:rPr>
+          <w:sz w:val="24"/>
+          <w:szCs w:val="24"/>
+        </w:rPr>
+      </w:pPr>
+      <w:r>
+        <w:rPr>
+          <w:noProof/>
+          <w:sz w:val="24"/>
+          <w:szCs w:val="24"/>
+        </w:rPr>
+        <w:drawing>
+          <wp:inline distT="0" distB="0" distL="0" distR="0" wp14:anchorId="5CAA8934" wp14:editId="19F61DDC">
+            <wp:extent cx="4286885" cy="4008755"/>
+            <wp:effectExtent l="0" t="0" r="0" b="0"/>
+            <wp:docPr id="76" name="Picture 76"/>
+            <wp:cNvGraphicFramePr>
+              <a:graphicFrameLocks xmlns:a="http://schemas.openxmlformats.org/drawingml/2006/main" noChangeAspect="1"/>
+            </wp:cNvGraphicFramePr>
+            <a:graphic xmlns:a="http://schemas.openxmlformats.org/drawingml/2006/main">
+              <a:graphicData uri="http://schemas.openxmlformats.org/drawingml/2006/picture">
+                <pic:pic xmlns:pic="http://schemas.openxmlformats.org/drawingml/2006/picture">
+                  <pic:nvPicPr>
+                    <pic:cNvPr id="0" name="Picture 20"/>
+                    <pic:cNvPicPr>
+                      <a:picLocks noChangeAspect="1" noChangeArrowheads="1"/>
+                    </pic:cNvPicPr>
+                  </pic:nvPicPr>
+                  <pic:blipFill>
+                    <a:blip r:embed="rId83">
+                      <a:extLst>
+                        <a:ext uri="{28A0092B-C50C-407E-A947-70E740481C1C}">
+                          <a14:useLocalDpi xmlns:a14="http://schemas.microsoft.com/office/drawing/2010/main" val="0"/>
+                        </a:ext>
+                      </a:extLst>
+                    </a:blip>
+                    <a:srcRect/>
+                    <a:stretch>
+                      <a:fillRect/>
+                    </a:stretch>
+                  </pic:blipFill>
+                  <pic:spPr bwMode="auto">
+                    <a:xfrm>
+                      <a:off x="0" y="0"/>
+                      <a:ext cx="4286885" cy="4008755"/>
+                    </a:xfrm>
+                    <a:prstGeom prst="rect">
+                      <a:avLst/>
+                    </a:prstGeom>
+                    <a:noFill/>
+                    <a:ln>
+                      <a:noFill/>
+                    </a:ln>
+                  </pic:spPr>
+                </pic:pic>
+              </a:graphicData>
+            </a:graphic>
+          </wp:inline>
+        </w:drawing>
+      </w:r>
+    </w:p>
+    <w:p>
+      <w:pPr>
+        <w:rPr>
+          <w:sz w:val="24"/>
+          <w:szCs w:val="24"/>
+        </w:rPr>
+      </w:pPr>
+      <w:r>
+        <w:rPr>
+          <w:sz w:val="24"/>
+          <w:szCs w:val="24"/>
+        </w:rPr>
+        <w:t>Other types of input controls: email, date, number, range</w:t>
+      </w:r>
+      <w:r>
+        <w:rPr>
+          <w:sz w:val="24"/>
+          <w:szCs w:val="24"/>
+        </w:rPr>
+        <w:t>, progress, placeholder</w:t>
+      </w:r>
+      <w:r>
+        <w:rPr>
+          <w:sz w:val="24"/>
+          <w:szCs w:val="24"/>
+        </w:rPr>
+        <w:t xml:space="preserve"> - these were introduced in HTML5</w:t>
+      </w:r>
+    </w:p>
+    <w:p>
+      <w:pPr>
+        <w:rPr>
+          <w:sz w:val="24"/>
+          <w:szCs w:val="24"/>
+        </w:rPr>
+      </w:pPr>
+      <w:r>
+        <w:rPr>
+          <w:sz w:val="24"/>
+          <w:szCs w:val="24"/>
+          <w:highlight w:val="yellow"/>
+        </w:rPr>
+        <w:t>day4/ex5form.html</w:t>
+      </w:r>
+    </w:p>
+    <w:p>
+      <w:pPr>
+        <w:rPr>
+          <w:sz w:val="24"/>
+          <w:szCs w:val="24"/>
+        </w:rPr>
+      </w:pPr>
+      <w:r>
+        <w:rPr>
+          <w:noProof/>
+          <w:sz w:val="24"/>
+          <w:szCs w:val="24"/>
+        </w:rPr>
+        <w:lastRenderedPageBreak/>
+        <w:drawing>
+          <wp:inline distT="0" distB="0" distL="0" distR="0" wp14:anchorId="734EDC5B" wp14:editId="6BA2F92D">
+            <wp:extent cx="5727700" cy="4147820"/>
+            <wp:effectExtent l="0" t="0" r="6350" b="5080"/>
+            <wp:docPr id="77" name="Picture 77"/>
+            <wp:cNvGraphicFramePr>
+              <a:graphicFrameLocks xmlns:a="http://schemas.openxmlformats.org/drawingml/2006/main" noChangeAspect="1"/>
+            </wp:cNvGraphicFramePr>
+            <a:graphic xmlns:a="http://schemas.openxmlformats.org/drawingml/2006/main">
+              <a:graphicData uri="http://schemas.openxmlformats.org/drawingml/2006/picture">
+                <pic:pic xmlns:pic="http://schemas.openxmlformats.org/drawingml/2006/picture">
+                  <pic:nvPicPr>
+                    <pic:cNvPr id="0" name="Picture 21"/>
+                    <pic:cNvPicPr>
+                      <a:picLocks noChangeAspect="1" noChangeArrowheads="1"/>
+                    </pic:cNvPicPr>
+                  </pic:nvPicPr>
+                  <pic:blipFill>
+                    <a:blip r:embed="rId84">
+                      <a:extLst>
+                        <a:ext uri="{28A0092B-C50C-407E-A947-70E740481C1C}">
+                          <a14:useLocalDpi xmlns:a14="http://schemas.microsoft.com/office/drawing/2010/main" val="0"/>
+                        </a:ext>
+                      </a:extLst>
+                    </a:blip>
+                    <a:srcRect/>
+                    <a:stretch>
+                      <a:fillRect/>
+                    </a:stretch>
+                  </pic:blipFill>
+                  <pic:spPr bwMode="auto">
+                    <a:xfrm>
+                      <a:off x="0" y="0"/>
+                      <a:ext cx="5727700" cy="4147820"/>
+                    </a:xfrm>
+                    <a:prstGeom prst="rect">
+                      <a:avLst/>
+                    </a:prstGeom>
+                    <a:noFill/>
+                    <a:ln>
+                      <a:noFill/>
+                    </a:ln>
+                  </pic:spPr>
+                </pic:pic>
+              </a:graphicData>
+            </a:graphic>
+          </wp:inline>
+        </w:drawing>
+      </w:r>
+    </w:p>
+    <w:p>
+      <w:pPr>
+        <w:rPr>
+          <w:sz w:val="24"/>
+          <w:szCs w:val="24"/>
+        </w:rPr>
+      </w:pPr>
+      <w:r>
+        <w:rPr>
+          <w:sz w:val="24"/>
+          <w:szCs w:val="24"/>
+        </w:rPr>
+        <w:t>The progress value / range value can be dynamically updated through Javascript</w:t>
+      </w:r>
+    </w:p>
+    <w:p>
+      <w:pPr>
+        <w:rPr>
+          <w:sz w:val="24"/>
+          <w:szCs w:val="24"/>
+        </w:rPr>
+      </w:pPr>
+      <w:r>
+        <w:rPr>
+          <w:sz w:val="24"/>
+          <w:szCs w:val="24"/>
+          <w:highlight w:val="yellow"/>
+        </w:rPr>
+        <w:t>Output:</w:t>
+      </w:r>
+    </w:p>
+    <w:p>
+      <w:pPr>
+        <w:rPr>
+          <w:sz w:val="24"/>
+          <w:szCs w:val="24"/>
+        </w:rPr>
+      </w:pPr>
+      <w:r>
+        <w:rPr>
+          <w:noProof/>
+          <w:sz w:val="24"/>
+          <w:szCs w:val="24"/>
+        </w:rPr>
+        <w:drawing>
+          <wp:inline distT="0" distB="0" distL="0" distR="0" wp14:anchorId="2CB3EF2D" wp14:editId="10367A6F">
+            <wp:extent cx="3635375" cy="2830830"/>
+            <wp:effectExtent l="0" t="0" r="3175" b="7620"/>
+            <wp:docPr id="78" name="Picture 78"/>
+            <wp:cNvGraphicFramePr>
+              <a:graphicFrameLocks xmlns:a="http://schemas.openxmlformats.org/drawingml/2006/main" noChangeAspect="1"/>
+            </wp:cNvGraphicFramePr>
+            <a:graphic xmlns:a="http://schemas.openxmlformats.org/drawingml/2006/main">
+              <a:graphicData uri="http://schemas.openxmlformats.org/drawingml/2006/picture">
+                <pic:pic xmlns:pic="http://schemas.openxmlformats.org/drawingml/2006/picture">
+                  <pic:nvPicPr>
+                    <pic:cNvPr id="0" name="Picture 22"/>
+                    <pic:cNvPicPr>
+                      <a:picLocks noChangeAspect="1" noChangeArrowheads="1"/>
+                    </pic:cNvPicPr>
+                  </pic:nvPicPr>
+                  <pic:blipFill>
+                    <a:blip r:embed="rId85">
+                      <a:extLst>
+                        <a:ext uri="{28A0092B-C50C-407E-A947-70E740481C1C}">
+                          <a14:useLocalDpi xmlns:a14="http://schemas.microsoft.com/office/drawing/2010/main" val="0"/>
+                        </a:ext>
+                      </a:extLst>
+                    </a:blip>
+                    <a:srcRect/>
+                    <a:stretch>
+                      <a:fillRect/>
+                    </a:stretch>
+                  </pic:blipFill>
+                  <pic:spPr bwMode="auto">
+                    <a:xfrm>
+                      <a:off x="0" y="0"/>
+                      <a:ext cx="3635375" cy="2830830"/>
+                    </a:xfrm>
+                    <a:prstGeom prst="rect">
+                      <a:avLst/>
+                    </a:prstGeom>
+                    <a:noFill/>
+                    <a:ln>
+                      <a:noFill/>
+                    </a:ln>
+                  </pic:spPr>
+                </pic:pic>
+              </a:graphicData>
+            </a:graphic>
+          </wp:inline>
+        </w:drawing>
+      </w:r>
+    </w:p>
+    <w:p>
+      <w:pPr>
+        <w:rPr>
+          <w:sz w:val="24"/>
+          <w:szCs w:val="24"/>
+        </w:rPr>
+      </w:pPr>
+      <w:r>
+        <w:rPr>
+          <w:sz w:val="24"/>
+          <w:szCs w:val="24"/>
+          <w:highlight w:val="yellow"/>
+        </w:rPr>
+        <w:t>Actvity2:</w:t>
+      </w:r>
+    </w:p>
+    <w:p>
+      <w:pPr>
+        <w:pStyle w:val="ListParagraph"/>
+        <w:numPr>
+          <w:ilvl w:val="0"/>
+          <w:numId w:val="15"/>
+        </w:numPr>
+        <w:rPr>
+          <w:sz w:val="24"/>
+          <w:szCs w:val="24"/>
+        </w:rPr>
+      </w:pPr>
+      <w:r>
+        <w:rPr>
+          <w:sz w:val="24"/>
+          <w:szCs w:val="24"/>
+        </w:rPr>
+        <w:t>Try all the above exercises discussed today</w:t>
+      </w:r>
+    </w:p>
+    <w:p>
+      <w:pPr>
+        <w:pStyle w:val="ListParagraph"/>
+        <w:numPr>
+          <w:ilvl w:val="0"/>
+          <w:numId w:val="15"/>
+        </w:numPr>
+        <w:rPr>
+          <w:sz w:val="24"/>
+          <w:szCs w:val="24"/>
+        </w:rPr>
+      </w:pPr>
+      <w:r>
+        <w:rPr>
+          <w:sz w:val="24"/>
+          <w:szCs w:val="24"/>
+        </w:rPr>
+        <w:t>Create the same registration form with proper alignment using &lt;table&gt; tag</w:t>
+      </w:r>
     </w:p>
     <w:sectPr>
       <w:pgSz w:w="11906" w:h="16838"/>
@@ -8318,6 +10826,95 @@
 <file path=word/numbering.xml><?xml version="1.0" encoding="utf-8"?>
 <w:numbering xmlns:wpc="http://schemas.microsoft.com/office/word/2010/wordprocessingCanvas" xmlns:cx="http://schemas.microsoft.com/office/drawing/2014/chartex" xmlns:cx1="http://schemas.microsoft.com/office/drawing/2015/9/8/chartex" xmlns:cx2="http://schemas.microsoft.com/office/drawing/2015/10/21/chartex" xmlns:cx3="http://schemas.microsoft.com/office/drawing/2016/5/9/chartex" xmlns:cx4="http://schemas.microsoft.com/office/drawing/2016/5/10/chartex" xmlns:cx5="http://schemas.microsoft.com/office/drawing/2016/5/11/chartex" xmlns:cx6="http://schemas.microsoft.com/office/drawing/2016/5/12/chartex" xmlns:cx7="http://schemas.microsoft.com/office/drawing/2016/5/13/chartex" xmlns:cx8="http://schemas.microsoft.com/office/drawing/2016/5/14/chartex" xmlns:mc="http://schemas.openxmlformats.org/markup-compatibility/2006" xmlns:aink="http://schemas.microsoft.com/office/drawing/2016/ink" xmlns:am3d="http://schemas.microsoft.com/office/drawing/2017/model3d" xmlns:o="urn:schemas-microsoft-com:office:office" xmlns:r="http://schemas.openxmlformats.org/officeDocument/2006/relationships" xmlns:m="http://schemas.openxmlformats.org/officeDocument/2006/math" xmlns:v="urn:schemas-microsoft-com:vml" xmlns:wp14="http://schemas.microsoft.com/office/word/2010/wordprocessingDrawing" xmlns:wp="http://schemas.openxmlformats.org/drawingml/2006/wordprocessingDrawing" xmlns:w10="urn:schemas-microsoft-com:office:word" xmlns:w="http://schemas.openxmlformats.org/wordprocessingml/2006/main" xmlns:w14="http://schemas.microsoft.com/office/word/2010/wordml" xmlns:w15="http://schemas.microsoft.com/office/word/2012/wordml" xmlns:w16cex="http://schemas.microsoft.com/office/word/2018/wordml/cex" xmlns:w16cid="http://schemas.microsoft.com/office/word/2016/wordml/cid" xmlns:w16="http://schemas.microsoft.com/office/word/2018/wordml" xmlns:w16sdtdh="http://schemas.microsoft.com/office/word/2020/wordml/sdtdatahash" xmlns:w16se="http://schemas.microsoft.com/office/word/2015/wordml/symex" xmlns:wpg="http://schemas.microsoft.com/office/word/2010/wordprocessingGroup" xmlns:wpi="http://schemas.microsoft.com/office/word/2010/wordprocessingInk" xmlns:wne="http://schemas.microsoft.com/office/word/2006/wordml" xmlns:wps="http://schemas.microsoft.com/office/word/2010/wordprocessingShape" mc:Ignorable="w14 w15 w16se w16cid w16 w16cex w16sdtdh wp14">
   <w:abstractNum w:abstractNumId="0" w15:restartNumberingAfterBreak="0">
+    <w:nsid w:val="0BF2779E"/>
+    <w:multiLevelType w:val="hybridMultilevel"/>
+    <w:tmpl w:val="A24CBEB6"/>
+    <w:lvl w:ilvl="0" w:tplc="4009000F">
+      <w:start w:val="1"/>
+      <w:numFmt w:val="decimal"/>
+      <w:lvlText w:val="%1."/>
+      <w:lvlJc w:val="left"/>
+      <w:pPr>
+        <w:ind w:left="720" w:hanging="360"/>
+      </w:pPr>
+      <w:rPr>
+        <w:rFonts w:hint="default"/>
+      </w:rPr>
+    </w:lvl>
+    <w:lvl w:ilvl="1" w:tplc="40090019" w:tentative="1">
+      <w:start w:val="1"/>
+      <w:numFmt w:val="lowerLetter"/>
+      <w:lvlText w:val="%2."/>
+      <w:lvlJc w:val="left"/>
+      <w:pPr>
+        <w:ind w:left="1440" w:hanging="360"/>
+      </w:pPr>
+    </w:lvl>
+    <w:lvl w:ilvl="2" w:tplc="4009001B" w:tentative="1">
+      <w:start w:val="1"/>
+      <w:numFmt w:val="lowerRoman"/>
+      <w:lvlText w:val="%3."/>
+      <w:lvlJc w:val="right"/>
+      <w:pPr>
+        <w:ind w:left="2160" w:hanging="180"/>
+      </w:pPr>
+    </w:lvl>
+    <w:lvl w:ilvl="3" w:tplc="4009000F" w:tentative="1">
+      <w:start w:val="1"/>
+      <w:numFmt w:val="decimal"/>
+      <w:lvlText w:val="%4."/>
+      <w:lvlJc w:val="left"/>
+      <w:pPr>
+        <w:ind w:left="2880" w:hanging="360"/>
+      </w:pPr>
+    </w:lvl>
+    <w:lvl w:ilvl="4" w:tplc="40090019" w:tentative="1">
+      <w:start w:val="1"/>
+      <w:numFmt w:val="lowerLetter"/>
+      <w:lvlText w:val="%5."/>
+      <w:lvlJc w:val="left"/>
+      <w:pPr>
+        <w:ind w:left="3600" w:hanging="360"/>
+      </w:pPr>
+    </w:lvl>
+    <w:lvl w:ilvl="5" w:tplc="4009001B" w:tentative="1">
+      <w:start w:val="1"/>
+      <w:numFmt w:val="lowerRoman"/>
+      <w:lvlText w:val="%6."/>
+      <w:lvlJc w:val="right"/>
+      <w:pPr>
+        <w:ind w:left="4320" w:hanging="180"/>
+      </w:pPr>
+    </w:lvl>
+    <w:lvl w:ilvl="6" w:tplc="4009000F" w:tentative="1">
+      <w:start w:val="1"/>
+      <w:numFmt w:val="decimal"/>
+      <w:lvlText w:val="%7."/>
+      <w:lvlJc w:val="left"/>
+      <w:pPr>
+        <w:ind w:left="5040" w:hanging="360"/>
+      </w:pPr>
+    </w:lvl>
+    <w:lvl w:ilvl="7" w:tplc="40090019" w:tentative="1">
+      <w:start w:val="1"/>
+      <w:numFmt w:val="lowerLetter"/>
+      <w:lvlText w:val="%8."/>
+      <w:lvlJc w:val="left"/>
+      <w:pPr>
+        <w:ind w:left="5760" w:hanging="360"/>
+      </w:pPr>
+    </w:lvl>
+    <w:lvl w:ilvl="8" w:tplc="4009001B" w:tentative="1">
+      <w:start w:val="1"/>
+      <w:numFmt w:val="lowerRoman"/>
+      <w:lvlText w:val="%9."/>
+      <w:lvlJc w:val="right"/>
+      <w:pPr>
+        <w:ind w:left="6480" w:hanging="180"/>
+      </w:pPr>
+    </w:lvl>
+  </w:abstractNum>
+  <w:abstractNum w:abstractNumId="1" w15:restartNumberingAfterBreak="0">
     <w:nsid w:val="14B81B8A"/>
     <w:multiLevelType w:val="hybridMultilevel"/>
     <w:tmpl w:val="D08C229A"/>
@@ -8406,7 +11003,7 @@
       </w:pPr>
     </w:lvl>
   </w:abstractNum>
-  <w:abstractNum w:abstractNumId="1" w15:restartNumberingAfterBreak="0">
+  <w:abstractNum w:abstractNumId="2" w15:restartNumberingAfterBreak="0">
     <w:nsid w:val="1A654CA7"/>
     <w:multiLevelType w:val="hybridMultilevel"/>
     <w:tmpl w:val="DB8AF596"/>
@@ -8495,7 +11092,96 @@
       </w:pPr>
     </w:lvl>
   </w:abstractNum>
-  <w:abstractNum w:abstractNumId="2" w15:restartNumberingAfterBreak="0">
+  <w:abstractNum w:abstractNumId="3" w15:restartNumberingAfterBreak="0">
+    <w:nsid w:val="3BC40CBC"/>
+    <w:multiLevelType w:val="hybridMultilevel"/>
+    <w:tmpl w:val="56927644"/>
+    <w:lvl w:ilvl="0" w:tplc="40090019">
+      <w:start w:val="1"/>
+      <w:numFmt w:val="lowerLetter"/>
+      <w:lvlText w:val="%1."/>
+      <w:lvlJc w:val="left"/>
+      <w:pPr>
+        <w:ind w:left="720" w:hanging="360"/>
+      </w:pPr>
+      <w:rPr>
+        <w:rFonts w:hint="default"/>
+      </w:rPr>
+    </w:lvl>
+    <w:lvl w:ilvl="1" w:tplc="40090019" w:tentative="1">
+      <w:start w:val="1"/>
+      <w:numFmt w:val="lowerLetter"/>
+      <w:lvlText w:val="%2."/>
+      <w:lvlJc w:val="left"/>
+      <w:pPr>
+        <w:ind w:left="1440" w:hanging="360"/>
+      </w:pPr>
+    </w:lvl>
+    <w:lvl w:ilvl="2" w:tplc="4009001B" w:tentative="1">
+      <w:start w:val="1"/>
+      <w:numFmt w:val="lowerRoman"/>
+      <w:lvlText w:val="%3."/>
+      <w:lvlJc w:val="right"/>
+      <w:pPr>
+        <w:ind w:left="2160" w:hanging="180"/>
+      </w:pPr>
+    </w:lvl>
+    <w:lvl w:ilvl="3" w:tplc="4009000F" w:tentative="1">
+      <w:start w:val="1"/>
+      <w:numFmt w:val="decimal"/>
+      <w:lvlText w:val="%4."/>
+      <w:lvlJc w:val="left"/>
+      <w:pPr>
+        <w:ind w:left="2880" w:hanging="360"/>
+      </w:pPr>
+    </w:lvl>
+    <w:lvl w:ilvl="4" w:tplc="40090019" w:tentative="1">
+      <w:start w:val="1"/>
+      <w:numFmt w:val="lowerLetter"/>
+      <w:lvlText w:val="%5."/>
+      <w:lvlJc w:val="left"/>
+      <w:pPr>
+        <w:ind w:left="3600" w:hanging="360"/>
+      </w:pPr>
+    </w:lvl>
+    <w:lvl w:ilvl="5" w:tplc="4009001B" w:tentative="1">
+      <w:start w:val="1"/>
+      <w:numFmt w:val="lowerRoman"/>
+      <w:lvlText w:val="%6."/>
+      <w:lvlJc w:val="right"/>
+      <w:pPr>
+        <w:ind w:left="4320" w:hanging="180"/>
+      </w:pPr>
+    </w:lvl>
+    <w:lvl w:ilvl="6" w:tplc="4009000F" w:tentative="1">
+      <w:start w:val="1"/>
+      <w:numFmt w:val="decimal"/>
+      <w:lvlText w:val="%7."/>
+      <w:lvlJc w:val="left"/>
+      <w:pPr>
+        <w:ind w:left="5040" w:hanging="360"/>
+      </w:pPr>
+    </w:lvl>
+    <w:lvl w:ilvl="7" w:tplc="40090019" w:tentative="1">
+      <w:start w:val="1"/>
+      <w:numFmt w:val="lowerLetter"/>
+      <w:lvlText w:val="%8."/>
+      <w:lvlJc w:val="left"/>
+      <w:pPr>
+        <w:ind w:left="5760" w:hanging="360"/>
+      </w:pPr>
+    </w:lvl>
+    <w:lvl w:ilvl="8" w:tplc="4009001B" w:tentative="1">
+      <w:start w:val="1"/>
+      <w:numFmt w:val="lowerRoman"/>
+      <w:lvlText w:val="%9."/>
+      <w:lvlJc w:val="right"/>
+      <w:pPr>
+        <w:ind w:left="6480" w:hanging="180"/>
+      </w:pPr>
+    </w:lvl>
+  </w:abstractNum>
+  <w:abstractNum w:abstractNumId="4" w15:restartNumberingAfterBreak="0">
     <w:nsid w:val="41010594"/>
     <w:multiLevelType w:val="hybridMultilevel"/>
     <w:tmpl w:val="26F61D86"/>
@@ -8584,7 +11270,7 @@
       </w:pPr>
     </w:lvl>
   </w:abstractNum>
-  <w:abstractNum w:abstractNumId="3" w15:restartNumberingAfterBreak="0">
+  <w:abstractNum w:abstractNumId="5" w15:restartNumberingAfterBreak="0">
     <w:nsid w:val="469A56E4"/>
     <w:multiLevelType w:val="hybridMultilevel"/>
     <w:tmpl w:val="D57A56FE"/>
@@ -8673,7 +11359,7 @@
       </w:pPr>
     </w:lvl>
   </w:abstractNum>
-  <w:abstractNum w:abstractNumId="4" w15:restartNumberingAfterBreak="0">
+  <w:abstractNum w:abstractNumId="6" w15:restartNumberingAfterBreak="0">
     <w:nsid w:val="4D44610B"/>
     <w:multiLevelType w:val="hybridMultilevel"/>
     <w:tmpl w:val="B78C1658"/>
@@ -8762,7 +11448,7 @@
       </w:pPr>
     </w:lvl>
   </w:abstractNum>
-  <w:abstractNum w:abstractNumId="5" w15:restartNumberingAfterBreak="0">
+  <w:abstractNum w:abstractNumId="7" w15:restartNumberingAfterBreak="0">
     <w:nsid w:val="556C484B"/>
     <w:multiLevelType w:val="hybridMultilevel"/>
     <w:tmpl w:val="8B361100"/>
@@ -8851,7 +11537,7 @@
       </w:pPr>
     </w:lvl>
   </w:abstractNum>
-  <w:abstractNum w:abstractNumId="6" w15:restartNumberingAfterBreak="0">
+  <w:abstractNum w:abstractNumId="8" w15:restartNumberingAfterBreak="0">
     <w:nsid w:val="5BA62FB3"/>
     <w:multiLevelType w:val="hybridMultilevel"/>
     <w:tmpl w:val="20E8A53C"/>
@@ -8963,7 +11649,96 @@
       </w:rPr>
     </w:lvl>
   </w:abstractNum>
-  <w:abstractNum w:abstractNumId="7" w15:restartNumberingAfterBreak="0">
+  <w:abstractNum w:abstractNumId="9" w15:restartNumberingAfterBreak="0">
+    <w:nsid w:val="5EC27551"/>
+    <w:multiLevelType w:val="hybridMultilevel"/>
+    <w:tmpl w:val="74DEC578"/>
+    <w:lvl w:ilvl="0" w:tplc="4009000F">
+      <w:start w:val="1"/>
+      <w:numFmt w:val="decimal"/>
+      <w:lvlText w:val="%1."/>
+      <w:lvlJc w:val="left"/>
+      <w:pPr>
+        <w:ind w:left="720" w:hanging="360"/>
+      </w:pPr>
+      <w:rPr>
+        <w:rFonts w:hint="default"/>
+      </w:rPr>
+    </w:lvl>
+    <w:lvl w:ilvl="1" w:tplc="40090019" w:tentative="1">
+      <w:start w:val="1"/>
+      <w:numFmt w:val="lowerLetter"/>
+      <w:lvlText w:val="%2."/>
+      <w:lvlJc w:val="left"/>
+      <w:pPr>
+        <w:ind w:left="1440" w:hanging="360"/>
+      </w:pPr>
+    </w:lvl>
+    <w:lvl w:ilvl="2" w:tplc="4009001B" w:tentative="1">
+      <w:start w:val="1"/>
+      <w:numFmt w:val="lowerRoman"/>
+      <w:lvlText w:val="%3."/>
+      <w:lvlJc w:val="right"/>
+      <w:pPr>
+        <w:ind w:left="2160" w:hanging="180"/>
+      </w:pPr>
+    </w:lvl>
+    <w:lvl w:ilvl="3" w:tplc="4009000F" w:tentative="1">
+      <w:start w:val="1"/>
+      <w:numFmt w:val="decimal"/>
+      <w:lvlText w:val="%4."/>
+      <w:lvlJc w:val="left"/>
+      <w:pPr>
+        <w:ind w:left="2880" w:hanging="360"/>
+      </w:pPr>
+    </w:lvl>
+    <w:lvl w:ilvl="4" w:tplc="40090019" w:tentative="1">
+      <w:start w:val="1"/>
+      <w:numFmt w:val="lowerLetter"/>
+      <w:lvlText w:val="%5."/>
+      <w:lvlJc w:val="left"/>
+      <w:pPr>
+        <w:ind w:left="3600" w:hanging="360"/>
+      </w:pPr>
+    </w:lvl>
+    <w:lvl w:ilvl="5" w:tplc="4009001B" w:tentative="1">
+      <w:start w:val="1"/>
+      <w:numFmt w:val="lowerRoman"/>
+      <w:lvlText w:val="%6."/>
+      <w:lvlJc w:val="right"/>
+      <w:pPr>
+        <w:ind w:left="4320" w:hanging="180"/>
+      </w:pPr>
+    </w:lvl>
+    <w:lvl w:ilvl="6" w:tplc="4009000F" w:tentative="1">
+      <w:start w:val="1"/>
+      <w:numFmt w:val="decimal"/>
+      <w:lvlText w:val="%7."/>
+      <w:lvlJc w:val="left"/>
+      <w:pPr>
+        <w:ind w:left="5040" w:hanging="360"/>
+      </w:pPr>
+    </w:lvl>
+    <w:lvl w:ilvl="7" w:tplc="40090019" w:tentative="1">
+      <w:start w:val="1"/>
+      <w:numFmt w:val="lowerLetter"/>
+      <w:lvlText w:val="%8."/>
+      <w:lvlJc w:val="left"/>
+      <w:pPr>
+        <w:ind w:left="5760" w:hanging="360"/>
+      </w:pPr>
+    </w:lvl>
+    <w:lvl w:ilvl="8" w:tplc="4009001B" w:tentative="1">
+      <w:start w:val="1"/>
+      <w:numFmt w:val="lowerRoman"/>
+      <w:lvlText w:val="%9."/>
+      <w:lvlJc w:val="right"/>
+      <w:pPr>
+        <w:ind w:left="6480" w:hanging="180"/>
+      </w:pPr>
+    </w:lvl>
+  </w:abstractNum>
+  <w:abstractNum w:abstractNumId="10" w15:restartNumberingAfterBreak="0">
     <w:nsid w:val="66FA57B7"/>
     <w:multiLevelType w:val="hybridMultilevel"/>
     <w:tmpl w:val="5C8CC09C"/>
@@ -9052,7 +11827,7 @@
       </w:pPr>
     </w:lvl>
   </w:abstractNum>
-  <w:abstractNum w:abstractNumId="8" w15:restartNumberingAfterBreak="0">
+  <w:abstractNum w:abstractNumId="11" w15:restartNumberingAfterBreak="0">
     <w:nsid w:val="686250F2"/>
     <w:multiLevelType w:val="hybridMultilevel"/>
     <w:tmpl w:val="5870571C"/>
@@ -9141,7 +11916,7 @@
       </w:pPr>
     </w:lvl>
   </w:abstractNum>
-  <w:abstractNum w:abstractNumId="9" w15:restartNumberingAfterBreak="0">
+  <w:abstractNum w:abstractNumId="12" w15:restartNumberingAfterBreak="0">
     <w:nsid w:val="6DF76E99"/>
     <w:multiLevelType w:val="hybridMultilevel"/>
     <w:tmpl w:val="9E48A1E2"/>
@@ -9230,7 +12005,7 @@
       </w:pPr>
     </w:lvl>
   </w:abstractNum>
-  <w:abstractNum w:abstractNumId="10" w15:restartNumberingAfterBreak="0">
+  <w:abstractNum w:abstractNumId="13" w15:restartNumberingAfterBreak="0">
     <w:nsid w:val="6EC30849"/>
     <w:multiLevelType w:val="hybridMultilevel"/>
     <w:tmpl w:val="7F44CD86"/>
@@ -9319,7 +12094,7 @@
       </w:pPr>
     </w:lvl>
   </w:abstractNum>
-  <w:abstractNum w:abstractNumId="11" w15:restartNumberingAfterBreak="0">
+  <w:abstractNum w:abstractNumId="14" w15:restartNumberingAfterBreak="0">
     <w:nsid w:val="7CA81FA7"/>
     <w:multiLevelType w:val="hybridMultilevel"/>
     <w:tmpl w:val="F482CB14"/>
@@ -9409,40 +12184,49 @@
     </w:lvl>
   </w:abstractNum>
   <w:num w:numId="1">
+    <w:abstractNumId w:val="12"/>
+  </w:num>
+  <w:num w:numId="2">
+    <w:abstractNumId w:val="13"/>
+  </w:num>
+  <w:num w:numId="3">
+    <w:abstractNumId w:val="2"/>
+  </w:num>
+  <w:num w:numId="4">
+    <w:abstractNumId w:val="10"/>
+  </w:num>
+  <w:num w:numId="5">
+    <w:abstractNumId w:val="5"/>
+  </w:num>
+  <w:num w:numId="6">
+    <w:abstractNumId w:val="7"/>
+  </w:num>
+  <w:num w:numId="7">
+    <w:abstractNumId w:val="4"/>
+  </w:num>
+  <w:num w:numId="8">
+    <w:abstractNumId w:val="11"/>
+  </w:num>
+  <w:num w:numId="9">
+    <w:abstractNumId w:val="8"/>
+  </w:num>
+  <w:num w:numId="10">
+    <w:abstractNumId w:val="1"/>
+  </w:num>
+  <w:num w:numId="11">
+    <w:abstractNumId w:val="14"/>
+  </w:num>
+  <w:num w:numId="12">
+    <w:abstractNumId w:val="6"/>
+  </w:num>
+  <w:num w:numId="13">
+    <w:abstractNumId w:val="3"/>
+  </w:num>
+  <w:num w:numId="14">
     <w:abstractNumId w:val="9"/>
   </w:num>
-  <w:num w:numId="2">
-    <w:abstractNumId w:val="10"/>
-  </w:num>
-  <w:num w:numId="3">
-    <w:abstractNumId w:val="1"/>
-  </w:num>
-  <w:num w:numId="4">
-    <w:abstractNumId w:val="7"/>
-  </w:num>
-  <w:num w:numId="5">
-    <w:abstractNumId w:val="3"/>
-  </w:num>
-  <w:num w:numId="6">
-    <w:abstractNumId w:val="5"/>
-  </w:num>
-  <w:num w:numId="7">
-    <w:abstractNumId w:val="2"/>
-  </w:num>
-  <w:num w:numId="8">
-    <w:abstractNumId w:val="8"/>
-  </w:num>
-  <w:num w:numId="9">
-    <w:abstractNumId w:val="6"/>
-  </w:num>
-  <w:num w:numId="10">
+  <w:num w:numId="15">
     <w:abstractNumId w:val="0"/>
-  </w:num>
-  <w:num w:numId="11">
-    <w:abstractNumId w:val="11"/>
-  </w:num>
-  <w:num w:numId="12">
-    <w:abstractNumId w:val="4"/>
   </w:num>
 </w:numbering>
 </file>

</xml_diff>